<commit_message>
Added DB source code
</commit_message>
<xml_diff>
--- a/Database.docx
+++ b/Database.docx
@@ -29,161 +29,296 @@
       </w:r>
       <w:proofErr w:type="spellEnd"/>
       <w:r>
-        <w:t xml:space="preserve"> Lecturer</w:t>
+        <w:t xml:space="preserve"> </w:t>
+      </w:r>
+      <w:proofErr w:type="spellStart"/>
+      <w:r>
+        <w:t>Lecturer</w:t>
+      </w:r>
+      <w:proofErr w:type="spellEnd"/>
+    </w:p>
+    <w:p>
+      <w:r>
+        <w:t>O segundo será Matéria</w:t>
+      </w:r>
+      <w:r>
+        <w:t>:</w:t>
+      </w:r>
+    </w:p>
+    <w:p>
+      <w:r>
+        <w:tab/>
+        <w:t>O nó Matéria armazena</w:t>
+      </w:r>
+      <w:r>
+        <w:t xml:space="preserve"> o nome, e id de cada </w:t>
+      </w:r>
+      <w:proofErr w:type="spellStart"/>
+      <w:r>
+        <w:t>subject</w:t>
+      </w:r>
+      <w:proofErr w:type="spellEnd"/>
+      <w:r>
+        <w:t>.</w:t>
+      </w:r>
+      <w:r>
+        <w:t xml:space="preserve"> Possuirá </w:t>
+      </w:r>
+      <w:proofErr w:type="spellStart"/>
+      <w:r>
+        <w:t>label</w:t>
+      </w:r>
+      <w:proofErr w:type="spellEnd"/>
+      <w:r>
+        <w:t xml:space="preserve"> do tipo </w:t>
+      </w:r>
+      <w:proofErr w:type="spellStart"/>
+      <w:r>
+        <w:t>Subject</w:t>
+      </w:r>
+      <w:proofErr w:type="spellEnd"/>
+      <w:r>
+        <w:t xml:space="preserve">, </w:t>
+      </w:r>
+      <w:proofErr w:type="spellStart"/>
+      <w:r>
+        <w:t>properties</w:t>
+      </w:r>
+      <w:proofErr w:type="spellEnd"/>
+      <w:r>
+        <w:t xml:space="preserve">: </w:t>
+      </w:r>
+      <w:proofErr w:type="spellStart"/>
+      <w:r>
+        <w:t>Name</w:t>
+      </w:r>
+      <w:proofErr w:type="spellEnd"/>
+      <w:r>
+        <w:t xml:space="preserve"> </w:t>
+      </w:r>
+      <w:proofErr w:type="spellStart"/>
+      <w:r>
+        <w:t>and</w:t>
+      </w:r>
+      <w:proofErr w:type="spellEnd"/>
+      <w:r>
+        <w:t xml:space="preserve"> </w:t>
+      </w:r>
+      <w:proofErr w:type="spellStart"/>
+      <w:r>
+        <w:t>Code</w:t>
+      </w:r>
+      <w:proofErr w:type="spellEnd"/>
+      <w:r>
+        <w:t>.</w:t>
+      </w:r>
+      <w:r>
+        <w:t xml:space="preserve"> </w:t>
+      </w:r>
+    </w:p>
+    <w:p>
+      <w:r>
+        <w:t>Sala:</w:t>
+      </w:r>
+    </w:p>
+    <w:p>
+      <w:r>
+        <w:tab/>
+        <w:t>O nó Sala armazena o número da sala</w:t>
+      </w:r>
+    </w:p>
+    <w:p>
+      <w:r>
+        <w:t>Dia</w:t>
+      </w:r>
+    </w:p>
+    <w:p>
+      <w:r>
+        <w:tab/>
+        <w:t>O nó armazenará os dias da semana.</w:t>
+      </w:r>
+    </w:p>
+    <w:p>
+      <w:r>
+        <w:t>O nó professo</w:t>
+      </w:r>
+      <w:r>
+        <w:t>r</w:t>
+      </w:r>
+      <w:r>
+        <w:t xml:space="preserve"> tem uma relação de 1 de uma para Muitos com Matéria, pois um professor pode lecionar </w:t>
+      </w:r>
+      <w:proofErr w:type="spellStart"/>
+      <w:r>
+        <w:t>infinto</w:t>
+      </w:r>
+      <w:proofErr w:type="spellEnd"/>
+      <w:r>
+        <w:t xml:space="preserve"> número de </w:t>
+      </w:r>
+      <w:r>
+        <w:t>matérias</w:t>
+      </w:r>
+      <w:r>
+        <w:t>.</w:t>
+      </w:r>
+    </w:p>
+    <w:p>
+      <w:r>
+        <w:t xml:space="preserve">Matéria e sala tem relacionamento de Muito para Muitos, pois uma matéria pode ser lecionada em salas diferentes e em momentos diferentes. O relacionamento entre os nós armazenará </w:t>
+      </w:r>
+      <w:r>
+        <w:t xml:space="preserve">o horário </w:t>
+      </w:r>
+      <w:r>
+        <w:t>que a</w:t>
+      </w:r>
+      <w:r>
+        <w:t xml:space="preserve"> matéria </w:t>
+      </w:r>
+      <w:r>
+        <w:t>utilizará</w:t>
+      </w:r>
+      <w:r>
+        <w:t xml:space="preserve"> a sala. </w:t>
+      </w:r>
+    </w:p>
+    <w:p>
+      <w:r>
+        <w:t xml:space="preserve"> </w:t>
+      </w:r>
+      <w:r>
+        <w:t>************************************************</w:t>
+      </w:r>
+    </w:p>
+    <w:p>
+      <w:r>
+        <w:t xml:space="preserve">DB </w:t>
+      </w:r>
+      <w:proofErr w:type="spellStart"/>
+      <w:r>
+        <w:t>Source</w:t>
+      </w:r>
+      <w:proofErr w:type="spellEnd"/>
+      <w:r>
+        <w:t xml:space="preserve"> </w:t>
+      </w:r>
+      <w:proofErr w:type="spellStart"/>
+      <w:r>
+        <w:t>code</w:t>
+      </w:r>
+      <w:proofErr w:type="spellEnd"/>
+    </w:p>
+    <w:p/>
+    <w:p>
+      <w:r>
+        <w:t>CREATE (</w:t>
+      </w:r>
+      <w:proofErr w:type="spellStart"/>
+      <w:r>
+        <w:t>s:Subject</w:t>
+      </w:r>
+      <w:proofErr w:type="spellEnd"/>
+      <w:r>
+        <w:t xml:space="preserve"> {</w:t>
+      </w:r>
+      <w:proofErr w:type="spellStart"/>
+      <w:r>
+        <w:t>name</w:t>
+      </w:r>
+      <w:proofErr w:type="spellEnd"/>
+      <w:r>
+        <w:t xml:space="preserve">: 'nome da </w:t>
+      </w:r>
+      <w:proofErr w:type="spellStart"/>
+      <w:r>
+        <w:t>materia</w:t>
+      </w:r>
+      <w:proofErr w:type="spellEnd"/>
+      <w:r>
+        <w:t xml:space="preserve">', </w:t>
+      </w:r>
+      <w:proofErr w:type="spellStart"/>
+      <w:r>
+        <w:t>code</w:t>
+      </w:r>
+      <w:proofErr w:type="spellEnd"/>
+      <w:r>
+        <w:t xml:space="preserve"> : 'código da </w:t>
+      </w:r>
+      <w:proofErr w:type="spellStart"/>
+      <w:r>
+        <w:t>materia</w:t>
+      </w:r>
+      <w:proofErr w:type="spellEnd"/>
+      <w:r>
+        <w:t>'})</w:t>
+      </w:r>
+    </w:p>
+    <w:p>
+      <w:r>
+        <w:t>CREATE (</w:t>
+      </w:r>
+      <w:proofErr w:type="spellStart"/>
+      <w:r>
+        <w:t>l:Lecturer</w:t>
+      </w:r>
+      <w:proofErr w:type="spellEnd"/>
+      <w:r>
+        <w:t xml:space="preserve"> {</w:t>
+      </w:r>
+      <w:proofErr w:type="spellStart"/>
+      <w:r>
+        <w:t>name</w:t>
+      </w:r>
+      <w:proofErr w:type="spellEnd"/>
+      <w:r>
+        <w:t>: 'nome do professor'})</w:t>
+      </w:r>
+    </w:p>
+    <w:p>
+      <w:r>
+        <w:t>CREATE (</w:t>
+      </w:r>
+      <w:proofErr w:type="spellStart"/>
+      <w:r>
+        <w:t>r:Room</w:t>
+      </w:r>
+      <w:proofErr w:type="spellEnd"/>
+      <w:r>
+        <w:t xml:space="preserve"> {</w:t>
+      </w:r>
+      <w:proofErr w:type="spellStart"/>
+      <w:r>
+        <w:t>name</w:t>
+      </w:r>
+      <w:proofErr w:type="spellEnd"/>
+      <w:r>
+        <w:t>: 'número da sala'})</w:t>
+      </w:r>
+    </w:p>
+    <w:p>
+      <w:r>
+        <w:t>CREATE (</w:t>
+      </w:r>
+      <w:proofErr w:type="spellStart"/>
+      <w:r>
+        <w:t>d:Day</w:t>
+      </w:r>
+      <w:proofErr w:type="spellEnd"/>
+      <w:r>
+        <w:t xml:space="preserve"> {</w:t>
+      </w:r>
+      <w:proofErr w:type="spellStart"/>
+      <w:r>
+        <w:t>name</w:t>
+      </w:r>
+      <w:proofErr w:type="spellEnd"/>
+      <w:r>
+        <w:t>: 'nome do dia'})</w:t>
       </w:r>
       <w:bookmarkStart w:id="0" w:name="_GoBack"/>
       <w:bookmarkEnd w:id="0"/>
-    </w:p>
-    <w:p>
-      <w:r>
-        <w:t>O segundo será Matéria</w:t>
-      </w:r>
-      <w:r>
-        <w:t>:</w:t>
-      </w:r>
-    </w:p>
-    <w:p>
-      <w:r>
-        <w:tab/>
-        <w:t>O nó Matéria armazena</w:t>
-      </w:r>
-      <w:r>
-        <w:t xml:space="preserve"> o nome, e id de cada </w:t>
-      </w:r>
-      <w:proofErr w:type="spellStart"/>
-      <w:r>
-        <w:t>subject</w:t>
-      </w:r>
-      <w:proofErr w:type="spellEnd"/>
-      <w:r>
-        <w:t>.</w:t>
-      </w:r>
-      <w:r>
-        <w:t xml:space="preserve"> Possuirá </w:t>
-      </w:r>
-      <w:proofErr w:type="spellStart"/>
-      <w:r>
-        <w:t>label</w:t>
-      </w:r>
-      <w:proofErr w:type="spellEnd"/>
-      <w:r>
-        <w:t xml:space="preserve"> do tipo </w:t>
-      </w:r>
-      <w:proofErr w:type="spellStart"/>
-      <w:r>
-        <w:t>Subject</w:t>
-      </w:r>
-      <w:proofErr w:type="spellEnd"/>
-      <w:r>
-        <w:t xml:space="preserve">, </w:t>
-      </w:r>
-      <w:proofErr w:type="spellStart"/>
-      <w:r>
-        <w:t>properties</w:t>
-      </w:r>
-      <w:proofErr w:type="spellEnd"/>
-      <w:r>
-        <w:t xml:space="preserve">: </w:t>
-      </w:r>
-      <w:proofErr w:type="spellStart"/>
-      <w:r>
-        <w:t>Name</w:t>
-      </w:r>
-      <w:proofErr w:type="spellEnd"/>
-      <w:r>
-        <w:t xml:space="preserve"> </w:t>
-      </w:r>
-      <w:proofErr w:type="spellStart"/>
-      <w:r>
-        <w:t>and</w:t>
-      </w:r>
-      <w:proofErr w:type="spellEnd"/>
-      <w:r>
-        <w:t xml:space="preserve"> </w:t>
-      </w:r>
-      <w:proofErr w:type="spellStart"/>
-      <w:r>
-        <w:t>Code</w:t>
-      </w:r>
-      <w:proofErr w:type="spellEnd"/>
-      <w:r>
-        <w:t>.</w:t>
-      </w:r>
-      <w:r>
-        <w:t xml:space="preserve"> </w:t>
-      </w:r>
-    </w:p>
-    <w:p>
-      <w:r>
-        <w:t>Sala:</w:t>
-      </w:r>
-    </w:p>
-    <w:p>
-      <w:r>
-        <w:tab/>
-        <w:t>O nó Sala armazena o número da sala</w:t>
-      </w:r>
-    </w:p>
-    <w:p>
-      <w:r>
-        <w:t>Dia</w:t>
-      </w:r>
-    </w:p>
-    <w:p>
-      <w:r>
-        <w:tab/>
-        <w:t>O nó armazenará os dias da semana.</w:t>
-      </w:r>
-    </w:p>
-    <w:p>
-      <w:r>
-        <w:t>O nó professo</w:t>
-      </w:r>
-      <w:r>
-        <w:t>r</w:t>
-      </w:r>
-      <w:r>
-        <w:t xml:space="preserve"> tem uma relação de 1 de uma para Muitos com Matéria, pois um professor pode lecionar </w:t>
-      </w:r>
-      <w:proofErr w:type="spellStart"/>
-      <w:r>
-        <w:t>infinto</w:t>
-      </w:r>
-      <w:proofErr w:type="spellEnd"/>
-      <w:r>
-        <w:t xml:space="preserve"> número de </w:t>
-      </w:r>
-      <w:r>
-        <w:t>matérias</w:t>
-      </w:r>
-      <w:r>
-        <w:t>.</w:t>
-      </w:r>
-    </w:p>
-    <w:p>
-      <w:r>
-        <w:t xml:space="preserve">Matéria e sala tem relacionamento de Muito para Muitos, pois uma matéria pode ser lecionada em salas diferentes e em momentos diferentes. O relacionamento entre os nós armazenará </w:t>
-      </w:r>
-      <w:r>
-        <w:t xml:space="preserve">o horário </w:t>
-      </w:r>
-      <w:r>
-        <w:t>que a</w:t>
-      </w:r>
-      <w:r>
-        <w:t xml:space="preserve"> matéria </w:t>
-      </w:r>
-      <w:r>
-        <w:t>utilizará</w:t>
-      </w:r>
-      <w:r>
-        <w:t xml:space="preserve"> a sala. </w:t>
-      </w:r>
-    </w:p>
-    <w:p>
-      <w:r>
-        <w:t xml:space="preserve"> </w:t>
-      </w:r>
     </w:p>
     <w:sectPr>
       <w:pgSz w:w="11906" w:h="16838"/>

</xml_diff>

<commit_message>
Added relationship description on database document. Still in Portuguese
</commit_message>
<xml_diff>
--- a/Database.docx
+++ b/Database.docx
@@ -183,142 +183,162 @@
         <w:t xml:space="preserve"> a sala. </w:t>
       </w:r>
     </w:p>
-    <w:p>
-      <w:r>
-        <w:t xml:space="preserve"> </w:t>
-      </w:r>
-      <w:r>
-        <w:t>************************************************</w:t>
-      </w:r>
-    </w:p>
-    <w:p>
-      <w:r>
-        <w:t xml:space="preserve">DB </w:t>
-      </w:r>
-      <w:proofErr w:type="spellStart"/>
-      <w:r>
-        <w:t>Source</w:t>
-      </w:r>
-      <w:proofErr w:type="spellEnd"/>
-      <w:r>
-        <w:t xml:space="preserve"> </w:t>
-      </w:r>
-      <w:proofErr w:type="spellStart"/>
-      <w:r>
-        <w:t>code</w:t>
-      </w:r>
-      <w:proofErr w:type="spellEnd"/>
-    </w:p>
     <w:p/>
     <w:p>
       <w:r>
-        <w:t>CREATE (</w:t>
-      </w:r>
-      <w:proofErr w:type="spellStart"/>
-      <w:r>
-        <w:t>s:Subject</w:t>
-      </w:r>
-      <w:proofErr w:type="spellEnd"/>
-      <w:r>
-        <w:t xml:space="preserve"> {</w:t>
-      </w:r>
-      <w:proofErr w:type="spellStart"/>
-      <w:r>
-        <w:t>name</w:t>
-      </w:r>
-      <w:proofErr w:type="spellEnd"/>
-      <w:r>
-        <w:t xml:space="preserve">: 'nome da </w:t>
-      </w:r>
-      <w:proofErr w:type="spellStart"/>
-      <w:r>
-        <w:t>materia</w:t>
-      </w:r>
-      <w:proofErr w:type="spellEnd"/>
-      <w:r>
-        <w:t xml:space="preserve">', </w:t>
-      </w:r>
-      <w:proofErr w:type="spellStart"/>
-      <w:r>
-        <w:t>code</w:t>
-      </w:r>
-      <w:proofErr w:type="spellEnd"/>
-      <w:r>
-        <w:t xml:space="preserve"> : 'código da </w:t>
-      </w:r>
-      <w:proofErr w:type="spellStart"/>
-      <w:r>
-        <w:t>materia</w:t>
-      </w:r>
-      <w:proofErr w:type="spellEnd"/>
-      <w:r>
-        <w:t>'})</w:t>
-      </w:r>
-    </w:p>
-    <w:p>
-      <w:r>
-        <w:t>CREATE (</w:t>
-      </w:r>
-      <w:proofErr w:type="spellStart"/>
-      <w:r>
-        <w:t>l:Lecturer</w:t>
-      </w:r>
-      <w:proofErr w:type="spellEnd"/>
-      <w:r>
-        <w:t xml:space="preserve"> {</w:t>
-      </w:r>
-      <w:proofErr w:type="spellStart"/>
-      <w:r>
-        <w:t>name</w:t>
-      </w:r>
-      <w:proofErr w:type="spellEnd"/>
-      <w:r>
-        <w:t>: 'nome do professor'})</w:t>
-      </w:r>
-    </w:p>
-    <w:p>
-      <w:r>
-        <w:t>CREATE (</w:t>
-      </w:r>
-      <w:proofErr w:type="spellStart"/>
-      <w:r>
-        <w:t>r:Room</w:t>
-      </w:r>
-      <w:proofErr w:type="spellEnd"/>
-      <w:r>
-        <w:t xml:space="preserve"> {</w:t>
-      </w:r>
-      <w:proofErr w:type="spellStart"/>
-      <w:r>
-        <w:t>name</w:t>
-      </w:r>
-      <w:proofErr w:type="spellEnd"/>
-      <w:r>
-        <w:t>: 'número da sala'})</w:t>
-      </w:r>
-    </w:p>
-    <w:p>
-      <w:r>
-        <w:t>CREATE (</w:t>
-      </w:r>
-      <w:proofErr w:type="spellStart"/>
-      <w:r>
-        <w:t>d:Day</w:t>
-      </w:r>
-      <w:proofErr w:type="spellEnd"/>
-      <w:r>
-        <w:t xml:space="preserve"> {</w:t>
-      </w:r>
-      <w:proofErr w:type="spellStart"/>
-      <w:r>
-        <w:t>name</w:t>
-      </w:r>
-      <w:proofErr w:type="spellEnd"/>
-      <w:r>
-        <w:t>: 'nome do dia'})</w:t>
+        <w:t>Sala e Dia terá um relacionamento de Muitos para Muitos</w:t>
+      </w:r>
+      <w:r>
+        <w:t xml:space="preserve">, Uma sala é utilizada </w:t>
+      </w:r>
+      <w:proofErr w:type="spellStart"/>
+      <w:r>
+        <w:t>varias</w:t>
+      </w:r>
+      <w:proofErr w:type="spellEnd"/>
+      <w:r>
+        <w:t xml:space="preserve"> vezes durante o dia por matérias diferentes, o que as diferenciará será o relacionamento entre eles. O relacionamento será do tipo “quando” e como propriedade receberá o código da matéria que utilizará</w:t>
       </w:r>
       <w:bookmarkStart w:id="0" w:name="_GoBack"/>
       <w:bookmarkEnd w:id="0"/>
+      <w:r>
+        <w:t xml:space="preserve"> tal sala em tal dia.</w:t>
+      </w:r>
+    </w:p>
+    <w:p>
+      <w:r>
+        <w:t xml:space="preserve"> </w:t>
+      </w:r>
+      <w:r>
+        <w:t>************************************************</w:t>
+      </w:r>
+    </w:p>
+    <w:p>
+      <w:r>
+        <w:t xml:space="preserve">DB </w:t>
+      </w:r>
+      <w:proofErr w:type="spellStart"/>
+      <w:r>
+        <w:t>Source</w:t>
+      </w:r>
+      <w:proofErr w:type="spellEnd"/>
+      <w:r>
+        <w:t xml:space="preserve"> </w:t>
+      </w:r>
+      <w:proofErr w:type="spellStart"/>
+      <w:r>
+        <w:t>code</w:t>
+      </w:r>
+      <w:proofErr w:type="spellEnd"/>
+    </w:p>
+    <w:p/>
+    <w:p>
+      <w:r>
+        <w:t>CREATE (</w:t>
+      </w:r>
+      <w:proofErr w:type="spellStart"/>
+      <w:r>
+        <w:t>s:Subject</w:t>
+      </w:r>
+      <w:proofErr w:type="spellEnd"/>
+      <w:r>
+        <w:t xml:space="preserve"> {</w:t>
+      </w:r>
+      <w:proofErr w:type="spellStart"/>
+      <w:r>
+        <w:t>name</w:t>
+      </w:r>
+      <w:proofErr w:type="spellEnd"/>
+      <w:r>
+        <w:t xml:space="preserve">: 'nome da </w:t>
+      </w:r>
+      <w:proofErr w:type="spellStart"/>
+      <w:r>
+        <w:t>materia</w:t>
+      </w:r>
+      <w:proofErr w:type="spellEnd"/>
+      <w:r>
+        <w:t xml:space="preserve">', </w:t>
+      </w:r>
+      <w:proofErr w:type="spellStart"/>
+      <w:r>
+        <w:t>code</w:t>
+      </w:r>
+      <w:proofErr w:type="spellEnd"/>
+      <w:r>
+        <w:t xml:space="preserve"> : 'código da </w:t>
+      </w:r>
+      <w:proofErr w:type="spellStart"/>
+      <w:r>
+        <w:t>materia</w:t>
+      </w:r>
+      <w:proofErr w:type="spellEnd"/>
+      <w:r>
+        <w:t>'})</w:t>
+      </w:r>
+    </w:p>
+    <w:p>
+      <w:r>
+        <w:t>CREATE (</w:t>
+      </w:r>
+      <w:proofErr w:type="spellStart"/>
+      <w:r>
+        <w:t>l:Lecturer</w:t>
+      </w:r>
+      <w:proofErr w:type="spellEnd"/>
+      <w:r>
+        <w:t xml:space="preserve"> {</w:t>
+      </w:r>
+      <w:proofErr w:type="spellStart"/>
+      <w:r>
+        <w:t>name</w:t>
+      </w:r>
+      <w:proofErr w:type="spellEnd"/>
+      <w:r>
+        <w:t>: 'nome do professor'})</w:t>
+      </w:r>
+    </w:p>
+    <w:p>
+      <w:r>
+        <w:t>CREATE (</w:t>
+      </w:r>
+      <w:proofErr w:type="spellStart"/>
+      <w:r>
+        <w:t>r:Room</w:t>
+      </w:r>
+      <w:proofErr w:type="spellEnd"/>
+      <w:r>
+        <w:t xml:space="preserve"> {</w:t>
+      </w:r>
+      <w:proofErr w:type="spellStart"/>
+      <w:r>
+        <w:t>name</w:t>
+      </w:r>
+      <w:proofErr w:type="spellEnd"/>
+      <w:r>
+        <w:t>: 'número da sala'})</w:t>
+      </w:r>
+    </w:p>
+    <w:p>
+      <w:r>
+        <w:t>CREATE (</w:t>
+      </w:r>
+      <w:proofErr w:type="spellStart"/>
+      <w:r>
+        <w:t>d:Day</w:t>
+      </w:r>
+      <w:proofErr w:type="spellEnd"/>
+      <w:r>
+        <w:t xml:space="preserve"> {</w:t>
+      </w:r>
+      <w:proofErr w:type="spellStart"/>
+      <w:r>
+        <w:t>name</w:t>
+      </w:r>
+      <w:proofErr w:type="spellEnd"/>
+      <w:r>
+        <w:t>: 'nome do dia'})</w:t>
+      </w:r>
     </w:p>
     <w:sectPr>
       <w:pgSz w:w="11906" w:h="16838"/>

</xml_diff>

<commit_message>
Added more sample queries
</commit_message>
<xml_diff>
--- a/Database.docx
+++ b/Database.docx
@@ -135,7 +135,19 @@
         <w:rPr>
           <w:lang w:val="en-US"/>
         </w:rPr>
-        <w:t>The database schema consists of 5 nodes,</w:t>
+        <w:t>The database schema consists of</w:t>
+      </w:r>
+      <w:r>
+        <w:rPr>
+          <w:lang w:val="en-US"/>
+        </w:rPr>
+        <w:t xml:space="preserve"> 4</w:t>
+      </w:r>
+      <w:r>
+        <w:rPr>
+          <w:lang w:val="en-US"/>
+        </w:rPr>
+        <w:t xml:space="preserve"> nodes,</w:t>
       </w:r>
       <w:r>
         <w:rPr>
@@ -171,7 +183,19 @@
         <w:rPr>
           <w:lang w:val="en-US"/>
         </w:rPr>
-        <w:t>*main source of interactions on the system.</w:t>
+        <w:t>.</w:t>
+      </w:r>
+      <w:r>
+        <w:rPr>
+          <w:lang w:val="en-US"/>
+        </w:rPr>
+        <w:t xml:space="preserve">The choice of 4 nodes </w:t>
+      </w:r>
+      <w:r>
+        <w:rPr>
+          <w:lang w:val="en-US"/>
+        </w:rPr>
+        <w:t>was made to keep the design more concise, since most of the tabling information will be kept on the relationships between nodes. Node’s names and description are detailed below.</w:t>
       </w:r>
     </w:p>
     <w:p>
@@ -186,13 +210,32 @@
         <w:rPr>
           <w:lang w:val="en-US"/>
         </w:rPr>
-        <w:t>The choice of …</w:t>
-      </w:r>
-      <w:r>
-        <w:rPr>
-          <w:lang w:val="en-US"/>
-        </w:rPr>
-        <w:t xml:space="preserve"> as nodes</w:t>
+        <w:t xml:space="preserve">The </w:t>
+      </w:r>
+      <w:r>
+        <w:rPr>
+          <w:color w:val="FF0000"/>
+          <w:lang w:val="en-US"/>
+        </w:rPr>
+        <w:t xml:space="preserve">lecturer </w:t>
+      </w:r>
+      <w:r>
+        <w:rPr>
+          <w:lang w:val="en-US"/>
+        </w:rPr>
+        <w:t xml:space="preserve">node is used to keep names of the lecturer of the college, </w:t>
+      </w:r>
+      <w:r>
+        <w:rPr>
+          <w:lang w:val="en-US"/>
+        </w:rPr>
+        <w:t xml:space="preserve">it has the label </w:t>
+      </w:r>
+      <w:r>
+        <w:rPr>
+          <w:lang w:val="en-US"/>
+        </w:rPr>
+        <w:t>“Lecturer” and a property called name, said property will keep the lecturer’s name.</w:t>
       </w:r>
     </w:p>
     <w:p>
@@ -207,6 +250,53 @@
         <w:rPr>
           <w:lang w:val="en-US"/>
         </w:rPr>
+        <w:t xml:space="preserve">Cypher </w:t>
+      </w:r>
+      <w:r>
+        <w:rPr>
+          <w:lang w:val="en-US"/>
+        </w:rPr>
+        <w:t>syntax</w:t>
+      </w:r>
+      <w:r>
+        <w:rPr>
+          <w:lang w:val="en-US"/>
+        </w:rPr>
+        <w:t>: (:Lecturer{</w:t>
+      </w:r>
+      <w:proofErr w:type="spellStart"/>
+      <w:r>
+        <w:rPr>
+          <w:lang w:val="en-US"/>
+        </w:rPr>
+        <w:t>name:”Lecturer’s</w:t>
+      </w:r>
+      <w:proofErr w:type="spellEnd"/>
+      <w:r>
+        <w:rPr>
+          <w:lang w:val="en-US"/>
+        </w:rPr>
+        <w:t xml:space="preserve"> name”}</w:t>
+      </w:r>
+      <w:r>
+        <w:rPr>
+          <w:lang w:val="en-US"/>
+        </w:rPr>
+        <w:t>)</w:t>
+      </w:r>
+    </w:p>
+    <w:p>
+      <w:pPr>
+        <w:spacing w:line="240" w:lineRule="auto"/>
+        <w:jc w:val="both"/>
+        <w:rPr>
+          <w:lang w:val="en-US"/>
+        </w:rPr>
+      </w:pPr>
+      <w:r>
+        <w:rPr>
+          <w:lang w:val="en-US"/>
+        </w:rPr>
         <w:t xml:space="preserve">The </w:t>
       </w:r>
       <w:r>
@@ -214,13 +304,19 @@
           <w:color w:val="FF0000"/>
           <w:lang w:val="en-US"/>
         </w:rPr>
-        <w:t xml:space="preserve">lecturer </w:t>
-      </w:r>
-      <w:r>
-        <w:rPr>
-          <w:lang w:val="en-US"/>
-        </w:rPr>
-        <w:t xml:space="preserve">node is used to keep names of the lecturer of the college, </w:t>
+        <w:t xml:space="preserve">subject </w:t>
+      </w:r>
+      <w:r>
+        <w:rPr>
+          <w:lang w:val="en-US"/>
+        </w:rPr>
+        <w:t>node is used to keep data of all sub</w:t>
+      </w:r>
+      <w:r>
+        <w:rPr>
+          <w:lang w:val="en-US"/>
+        </w:rPr>
+        <w:t xml:space="preserve">jects. </w:t>
       </w:r>
       <w:r>
         <w:rPr>
@@ -232,7 +328,25 @@
         <w:rPr>
           <w:lang w:val="en-US"/>
         </w:rPr>
-        <w:t>“Lecturer” and a property called name, said property will keep the lecturer’s name.</w:t>
+        <w:t>“Subject”</w:t>
+      </w:r>
+      <w:r>
+        <w:rPr>
+          <w:lang w:val="en-US"/>
+        </w:rPr>
+        <w:t xml:space="preserve"> and two properties, one called name, which is the name of the subject. The other one is subject code, which is unique </w:t>
+      </w:r>
+      <w:r>
+        <w:rPr>
+          <w:lang w:val="en-US"/>
+        </w:rPr>
+        <w:t xml:space="preserve">code </w:t>
+      </w:r>
+      <w:r>
+        <w:rPr>
+          <w:lang w:val="en-US"/>
+        </w:rPr>
+        <w:t>for every subject.</w:t>
       </w:r>
     </w:p>
     <w:p>
@@ -259,27 +373,41 @@
         <w:rPr>
           <w:lang w:val="en-US"/>
         </w:rPr>
-        <w:t>: (:Lecturer{</w:t>
-      </w:r>
-      <w:proofErr w:type="spellStart"/>
-      <w:r>
-        <w:rPr>
-          <w:lang w:val="en-US"/>
-        </w:rPr>
-        <w:t>name:”Lecturer’s</w:t>
-      </w:r>
-      <w:proofErr w:type="spellEnd"/>
-      <w:r>
-        <w:rPr>
-          <w:lang w:val="en-US"/>
-        </w:rPr>
-        <w:t xml:space="preserve"> name”}</w:t>
-      </w:r>
-      <w:r>
-        <w:rPr>
-          <w:lang w:val="en-US"/>
-        </w:rPr>
-        <w:t>)</w:t>
+        <w:t>: (:Subject{</w:t>
+      </w:r>
+      <w:proofErr w:type="spellStart"/>
+      <w:r>
+        <w:rPr>
+          <w:lang w:val="en-US"/>
+        </w:rPr>
+        <w:t>name:”Subject’s</w:t>
+      </w:r>
+      <w:proofErr w:type="spellEnd"/>
+      <w:r>
+        <w:rPr>
+          <w:lang w:val="en-US"/>
+        </w:rPr>
+        <w:t xml:space="preserve"> name”,</w:t>
+      </w:r>
+      <w:r>
+        <w:rPr>
+          <w:lang w:val="en-US"/>
+        </w:rPr>
+        <w:t xml:space="preserve"> </w:t>
+      </w:r>
+      <w:proofErr w:type="spellStart"/>
+      <w:r>
+        <w:rPr>
+          <w:lang w:val="en-US"/>
+        </w:rPr>
+        <w:t>subject_code:”Subject’s</w:t>
+      </w:r>
+      <w:proofErr w:type="spellEnd"/>
+      <w:r>
+        <w:rPr>
+          <w:lang w:val="en-US"/>
+        </w:rPr>
+        <w:t xml:space="preserve"> code” })</w:t>
       </w:r>
     </w:p>
     <w:p>
@@ -301,7 +429,246 @@
           <w:color w:val="FF0000"/>
           <w:lang w:val="en-US"/>
         </w:rPr>
-        <w:t xml:space="preserve">subject </w:t>
+        <w:t>r</w:t>
+      </w:r>
+      <w:r>
+        <w:rPr>
+          <w:color w:val="FF0000"/>
+          <w:lang w:val="en-US"/>
+        </w:rPr>
+        <w:t xml:space="preserve">oom </w:t>
+      </w:r>
+      <w:r>
+        <w:rPr>
+          <w:lang w:val="en-US"/>
+        </w:rPr>
+        <w:t xml:space="preserve">node is used to keep </w:t>
+      </w:r>
+      <w:r>
+        <w:rPr>
+          <w:lang w:val="en-US"/>
+        </w:rPr>
+        <w:t xml:space="preserve">data of all </w:t>
+      </w:r>
+      <w:r>
+        <w:rPr>
+          <w:lang w:val="en-US"/>
+        </w:rPr>
+        <w:t xml:space="preserve">rooms of the college, it </w:t>
+      </w:r>
+      <w:r>
+        <w:rPr>
+          <w:lang w:val="en-US"/>
+        </w:rPr>
+        <w:t>has</w:t>
+      </w:r>
+      <w:r>
+        <w:rPr>
+          <w:lang w:val="en-US"/>
+        </w:rPr>
+        <w:t xml:space="preserve"> </w:t>
+      </w:r>
+      <w:r>
+        <w:rPr>
+          <w:lang w:val="en-US"/>
+        </w:rPr>
+        <w:t>the label</w:t>
+      </w:r>
+      <w:r>
+        <w:rPr>
+          <w:lang w:val="en-US"/>
+        </w:rPr>
+        <w:t xml:space="preserve"> “Rooms” and </w:t>
+      </w:r>
+      <w:r>
+        <w:rPr>
+          <w:lang w:val="en-US"/>
+        </w:rPr>
+        <w:t>two</w:t>
+      </w:r>
+      <w:r>
+        <w:rPr>
+          <w:lang w:val="en-US"/>
+        </w:rPr>
+        <w:t xml:space="preserve"> </w:t>
+      </w:r>
+      <w:r>
+        <w:rPr>
+          <w:lang w:val="en-US"/>
+        </w:rPr>
+        <w:t>properties.</w:t>
+      </w:r>
+      <w:r>
+        <w:rPr>
+          <w:lang w:val="en-US"/>
+        </w:rPr>
+        <w:t xml:space="preserve"> </w:t>
+      </w:r>
+      <w:r>
+        <w:rPr>
+          <w:lang w:val="en-US"/>
+        </w:rPr>
+        <w:t xml:space="preserve">One </w:t>
+      </w:r>
+      <w:r>
+        <w:rPr>
+          <w:lang w:val="en-US"/>
+        </w:rPr>
+        <w:t>called number</w:t>
+      </w:r>
+      <w:r>
+        <w:rPr>
+          <w:lang w:val="en-US"/>
+        </w:rPr>
+        <w:t xml:space="preserve">, </w:t>
+      </w:r>
+      <w:r>
+        <w:rPr>
+          <w:lang w:val="en-US"/>
+        </w:rPr>
+        <w:t>which</w:t>
+      </w:r>
+      <w:r>
+        <w:rPr>
+          <w:lang w:val="en-US"/>
+        </w:rPr>
+        <w:t xml:space="preserve"> keep the</w:t>
+      </w:r>
+      <w:r>
+        <w:rPr>
+          <w:lang w:val="en-US"/>
+        </w:rPr>
+        <w:t xml:space="preserve"> room’s</w:t>
+      </w:r>
+      <w:r>
+        <w:rPr>
+          <w:lang w:val="en-US"/>
+        </w:rPr>
+        <w:t xml:space="preserve"> n</w:t>
+      </w:r>
+      <w:r>
+        <w:rPr>
+          <w:lang w:val="en-US"/>
+        </w:rPr>
+        <w:t>umber, a</w:t>
+      </w:r>
+      <w:r>
+        <w:rPr>
+          <w:lang w:val="en-US"/>
+        </w:rPr>
+        <w:t xml:space="preserve">nd the other one is called name. </w:t>
+      </w:r>
+      <w:r>
+        <w:rPr>
+          <w:lang w:val="en-US"/>
+        </w:rPr>
+        <w:t xml:space="preserve">The name property </w:t>
+      </w:r>
+      <w:r>
+        <w:rPr>
+          <w:lang w:val="en-US"/>
+        </w:rPr>
+        <w:t>keeps the room’s name</w:t>
+      </w:r>
+      <w:r>
+        <w:rPr>
+          <w:lang w:val="en-US"/>
+        </w:rPr>
+        <w:t xml:space="preserve">, if the room has no special name, such as </w:t>
+      </w:r>
+      <w:proofErr w:type="spellStart"/>
+      <w:r>
+        <w:rPr>
+          <w:lang w:val="en-US"/>
+        </w:rPr>
+        <w:t>Gmit’s</w:t>
+      </w:r>
+      <w:proofErr w:type="spellEnd"/>
+      <w:r>
+        <w:rPr>
+          <w:lang w:val="en-US"/>
+        </w:rPr>
+        <w:t xml:space="preserve"> Blue Theater, </w:t>
+      </w:r>
+      <w:r>
+        <w:rPr>
+          <w:lang w:val="en-US"/>
+        </w:rPr>
+        <w:t>the property must be filled with the room’s number</w:t>
+      </w:r>
+      <w:r>
+        <w:rPr>
+          <w:lang w:val="en-US"/>
+        </w:rPr>
+        <w:t>.</w:t>
+      </w:r>
+    </w:p>
+    <w:p>
+      <w:pPr>
+        <w:spacing w:line="240" w:lineRule="auto"/>
+        <w:jc w:val="both"/>
+        <w:rPr>
+          <w:lang w:val="en-US"/>
+        </w:rPr>
+      </w:pPr>
+      <w:r>
+        <w:rPr>
+          <w:lang w:val="en-US"/>
+        </w:rPr>
+        <w:t xml:space="preserve">Cypher </w:t>
+      </w:r>
+      <w:r>
+        <w:rPr>
+          <w:lang w:val="en-US"/>
+        </w:rPr>
+        <w:t>syntax</w:t>
+      </w:r>
+      <w:r>
+        <w:rPr>
+          <w:lang w:val="en-US"/>
+        </w:rPr>
+        <w:t xml:space="preserve">: </w:t>
+      </w:r>
+      <w:r>
+        <w:rPr>
+          <w:lang w:val="en-US"/>
+        </w:rPr>
+        <w:t>(:</w:t>
+      </w:r>
+      <w:r>
+        <w:rPr>
+          <w:lang w:val="en-US"/>
+        </w:rPr>
+        <w:t>Room {number: ‘room’s number’, name: room’s name})</w:t>
+      </w:r>
+    </w:p>
+    <w:p>
+      <w:pPr>
+        <w:spacing w:line="240" w:lineRule="auto"/>
+        <w:jc w:val="both"/>
+        <w:rPr>
+          <w:lang w:val="en-US"/>
+        </w:rPr>
+      </w:pPr>
+      <w:r>
+        <w:rPr>
+          <w:lang w:val="en-US"/>
+        </w:rPr>
+        <w:t xml:space="preserve">The </w:t>
+      </w:r>
+      <w:r>
+        <w:rPr>
+          <w:color w:val="FF0000"/>
+          <w:lang w:val="en-US"/>
+        </w:rPr>
+        <w:t>group</w:t>
+      </w:r>
+      <w:r>
+        <w:rPr>
+          <w:color w:val="FF0000"/>
+          <w:lang w:val="en-US"/>
+        </w:rPr>
+        <w:t xml:space="preserve"> </w:t>
       </w:r>
       <w:r>
         <w:rPr>
@@ -313,25 +680,103 @@
         <w:rPr>
           <w:lang w:val="en-US"/>
         </w:rPr>
-        <w:t xml:space="preserve">jects. </w:t>
-      </w:r>
-      <w:r>
-        <w:rPr>
-          <w:lang w:val="en-US"/>
-        </w:rPr>
-        <w:t xml:space="preserve">it has the label </w:t>
-      </w:r>
-      <w:r>
-        <w:rPr>
-          <w:lang w:val="en-US"/>
-        </w:rPr>
-        <w:t>“Subject”</w:t>
-      </w:r>
-      <w:r>
-        <w:rPr>
-          <w:lang w:val="en-US"/>
-        </w:rPr>
-        <w:t xml:space="preserve"> and two properties, one called name, which is the name of the subject. The other one is subject code, which is unique for every subject.</w:t>
+        <w:t>jects</w:t>
+      </w:r>
+      <w:r>
+        <w:rPr>
+          <w:lang w:val="en-US"/>
+        </w:rPr>
+        <w:t>. it has the label “Group” and two properties</w:t>
+      </w:r>
+      <w:r>
+        <w:rPr>
+          <w:lang w:val="en-US"/>
+        </w:rPr>
+        <w:t xml:space="preserve"> One </w:t>
+      </w:r>
+      <w:r>
+        <w:rPr>
+          <w:lang w:val="en-US"/>
+        </w:rPr>
+        <w:t xml:space="preserve">called </w:t>
+      </w:r>
+      <w:proofErr w:type="spellStart"/>
+      <w:r>
+        <w:rPr>
+          <w:lang w:val="en-US"/>
+        </w:rPr>
+        <w:t>groupID</w:t>
+      </w:r>
+      <w:proofErr w:type="spellEnd"/>
+      <w:r>
+        <w:rPr>
+          <w:lang w:val="en-US"/>
+        </w:rPr>
+        <w:t>, said prop</w:t>
+      </w:r>
+      <w:r>
+        <w:rPr>
+          <w:lang w:val="en-US"/>
+        </w:rPr>
+        <w:t>erty will keep the group</w:t>
+      </w:r>
+      <w:r>
+        <w:rPr>
+          <w:lang w:val="en-US"/>
+        </w:rPr>
+        <w:t xml:space="preserve"> </w:t>
+      </w:r>
+      <w:r>
+        <w:rPr>
+          <w:lang w:val="en-US"/>
+        </w:rPr>
+        <w:t>id</w:t>
+      </w:r>
+      <w:r>
+        <w:rPr>
+          <w:lang w:val="en-US"/>
+        </w:rPr>
+        <w:t xml:space="preserve">, and the other which is called </w:t>
+      </w:r>
+      <w:proofErr w:type="spellStart"/>
+      <w:r>
+        <w:rPr>
+          <w:lang w:val="en-US"/>
+        </w:rPr>
+        <w:t>classID</w:t>
+      </w:r>
+      <w:proofErr w:type="spellEnd"/>
+      <w:r>
+        <w:rPr>
+          <w:lang w:val="en-US"/>
+        </w:rPr>
+        <w:t xml:space="preserve">, the </w:t>
+      </w:r>
+      <w:proofErr w:type="spellStart"/>
+      <w:r>
+        <w:rPr>
+          <w:lang w:val="en-US"/>
+        </w:rPr>
+        <w:t>classID</w:t>
+      </w:r>
+      <w:proofErr w:type="spellEnd"/>
+      <w:r>
+        <w:rPr>
+          <w:lang w:val="en-US"/>
+        </w:rPr>
+        <w:t xml:space="preserve"> </w:t>
+      </w:r>
+      <w:r>
+        <w:rPr>
+          <w:lang w:val="en-US"/>
+        </w:rPr>
+        <w:t xml:space="preserve">property will </w:t>
+      </w:r>
+      <w:r>
+        <w:rPr>
+          <w:lang w:val="en-US"/>
+        </w:rPr>
+        <w:t>keep id of the class.</w:t>
       </w:r>
     </w:p>
     <w:p>
@@ -358,21 +803,7 @@
         <w:rPr>
           <w:lang w:val="en-US"/>
         </w:rPr>
-        <w:t>: (:Subject{</w:t>
-      </w:r>
-      <w:proofErr w:type="spellStart"/>
-      <w:r>
-        <w:rPr>
-          <w:lang w:val="en-US"/>
-        </w:rPr>
-        <w:t>name:”Subject’s</w:t>
-      </w:r>
-      <w:proofErr w:type="spellEnd"/>
-      <w:r>
-        <w:rPr>
-          <w:lang w:val="en-US"/>
-        </w:rPr>
-        <w:t xml:space="preserve"> name”,</w:t>
+        <w:t>: (:Group {</w:t>
       </w:r>
       <w:r>
         <w:rPr>
@@ -385,14 +816,94 @@
         <w:rPr>
           <w:lang w:val="en-US"/>
         </w:rPr>
-        <w:t>subject_code:”Subject’s</w:t>
-      </w:r>
-      <w:proofErr w:type="spellEnd"/>
-      <w:r>
-        <w:rPr>
-          <w:lang w:val="en-US"/>
-        </w:rPr>
-        <w:t xml:space="preserve"> code” })</w:t>
+        <w:t>group</w:t>
+      </w:r>
+      <w:r>
+        <w:rPr>
+          <w:lang w:val="en-US"/>
+        </w:rPr>
+        <w:t>ID</w:t>
+      </w:r>
+      <w:proofErr w:type="spellEnd"/>
+      <w:r>
+        <w:rPr>
+          <w:lang w:val="en-US"/>
+        </w:rPr>
+        <w:t>:”</w:t>
+      </w:r>
+      <w:r>
+        <w:rPr>
+          <w:lang w:val="en-US"/>
+        </w:rPr>
+        <w:t xml:space="preserve"> </w:t>
+      </w:r>
+      <w:r>
+        <w:rPr>
+          <w:lang w:val="en-US"/>
+        </w:rPr>
+        <w:t>Group ID</w:t>
+      </w:r>
+      <w:r>
+        <w:rPr>
+          <w:lang w:val="en-US"/>
+        </w:rPr>
+        <w:t>”</w:t>
+      </w:r>
+      <w:r>
+        <w:rPr>
+          <w:lang w:val="en-US"/>
+        </w:rPr>
+        <w:t>,</w:t>
+      </w:r>
+      <w:r>
+        <w:rPr>
+          <w:lang w:val="en-US"/>
+        </w:rPr>
+        <w:t xml:space="preserve"> </w:t>
+      </w:r>
+      <w:proofErr w:type="spellStart"/>
+      <w:r>
+        <w:rPr>
+          <w:lang w:val="en-US"/>
+        </w:rPr>
+        <w:t>class</w:t>
+      </w:r>
+      <w:r>
+        <w:rPr>
+          <w:lang w:val="en-US"/>
+        </w:rPr>
+        <w:t>ID</w:t>
+      </w:r>
+      <w:proofErr w:type="spellEnd"/>
+      <w:r>
+        <w:rPr>
+          <w:lang w:val="en-US"/>
+        </w:rPr>
+        <w:t>:”</w:t>
+      </w:r>
+      <w:r>
+        <w:rPr>
+          <w:lang w:val="en-US"/>
+        </w:rPr>
+        <w:t>Class ID</w:t>
+      </w:r>
+      <w:r>
+        <w:rPr>
+          <w:lang w:val="en-US"/>
+        </w:rPr>
+        <w:t>”</w:t>
+      </w:r>
+      <w:r>
+        <w:rPr>
+          <w:lang w:val="en-US"/>
+        </w:rPr>
+        <w:t xml:space="preserve"> </w:t>
+      </w:r>
+      <w:r>
+        <w:rPr>
+          <w:lang w:val="en-US"/>
+        </w:rPr>
+        <w:t>})</w:t>
       </w:r>
     </w:p>
     <w:p>
@@ -407,155 +918,19 @@
         <w:rPr>
           <w:lang w:val="en-US"/>
         </w:rPr>
-        <w:t xml:space="preserve">The </w:t>
-      </w:r>
-      <w:r>
-        <w:rPr>
-          <w:color w:val="FF0000"/>
-          <w:lang w:val="en-US"/>
-        </w:rPr>
-        <w:t>r</w:t>
-      </w:r>
-      <w:r>
-        <w:rPr>
-          <w:color w:val="FF0000"/>
-          <w:lang w:val="en-US"/>
-        </w:rPr>
-        <w:t xml:space="preserve">oom </w:t>
-      </w:r>
-      <w:r>
-        <w:rPr>
-          <w:lang w:val="en-US"/>
-        </w:rPr>
-        <w:t xml:space="preserve">node is used to keep </w:t>
-      </w:r>
-      <w:r>
-        <w:rPr>
-          <w:lang w:val="en-US"/>
-        </w:rPr>
-        <w:t xml:space="preserve">data of all </w:t>
-      </w:r>
-      <w:r>
-        <w:rPr>
-          <w:lang w:val="en-US"/>
-        </w:rPr>
-        <w:t xml:space="preserve">rooms of the college, it </w:t>
-      </w:r>
-      <w:r>
-        <w:rPr>
-          <w:lang w:val="en-US"/>
-        </w:rPr>
-        <w:t>has</w:t>
-      </w:r>
-      <w:r>
-        <w:rPr>
-          <w:lang w:val="en-US"/>
-        </w:rPr>
-        <w:t xml:space="preserve"> </w:t>
-      </w:r>
-      <w:r>
-        <w:rPr>
-          <w:lang w:val="en-US"/>
-        </w:rPr>
-        <w:t>the label</w:t>
-      </w:r>
-      <w:r>
-        <w:rPr>
-          <w:lang w:val="en-US"/>
-        </w:rPr>
-        <w:t xml:space="preserve"> “Rooms” and </w:t>
-      </w:r>
-      <w:r>
-        <w:rPr>
-          <w:lang w:val="en-US"/>
-        </w:rPr>
-        <w:t>two</w:t>
-      </w:r>
-      <w:r>
-        <w:rPr>
-          <w:lang w:val="en-US"/>
-        </w:rPr>
-        <w:t xml:space="preserve"> </w:t>
-      </w:r>
-      <w:r>
-        <w:rPr>
-          <w:lang w:val="en-US"/>
-        </w:rPr>
-        <w:t>properties.</w:t>
-      </w:r>
-      <w:r>
-        <w:rPr>
-          <w:lang w:val="en-US"/>
-        </w:rPr>
-        <w:t xml:space="preserve"> </w:t>
-      </w:r>
-      <w:r>
-        <w:rPr>
-          <w:lang w:val="en-US"/>
-        </w:rPr>
-        <w:t xml:space="preserve">One </w:t>
-      </w:r>
-      <w:r>
-        <w:rPr>
-          <w:lang w:val="en-US"/>
-        </w:rPr>
-        <w:t xml:space="preserve">called name, </w:t>
-      </w:r>
-      <w:r>
-        <w:rPr>
-          <w:lang w:val="en-US"/>
-        </w:rPr>
-        <w:t>which</w:t>
-      </w:r>
-      <w:r>
-        <w:rPr>
-          <w:lang w:val="en-US"/>
-        </w:rPr>
-        <w:t xml:space="preserve"> keep the</w:t>
-      </w:r>
-      <w:r>
-        <w:rPr>
-          <w:lang w:val="en-US"/>
-        </w:rPr>
-        <w:t xml:space="preserve"> room’s</w:t>
-      </w:r>
-      <w:r>
-        <w:rPr>
-          <w:lang w:val="en-US"/>
-        </w:rPr>
-        <w:t xml:space="preserve"> n</w:t>
-      </w:r>
-      <w:r>
-        <w:rPr>
-          <w:lang w:val="en-US"/>
-        </w:rPr>
-        <w:t>umber, and the other one is called name,</w:t>
-      </w:r>
-      <w:r>
-        <w:rPr>
-          <w:lang w:val="en-US"/>
-        </w:rPr>
-        <w:t xml:space="preserve"> The name property keeps the room’s name if applied, if the room has no special name, such as </w:t>
-      </w:r>
-      <w:proofErr w:type="spellStart"/>
-      <w:r>
-        <w:rPr>
-          <w:lang w:val="en-US"/>
-        </w:rPr>
-        <w:t>Gmit’s</w:t>
-      </w:r>
-      <w:proofErr w:type="spellEnd"/>
-      <w:r>
-        <w:rPr>
-          <w:lang w:val="en-US"/>
-        </w:rPr>
-        <w:t xml:space="preserve"> Blue Theater, the property must be set to null</w:t>
-      </w:r>
-      <w:r>
-        <w:rPr>
-          <w:lang w:val="en-US"/>
-        </w:rPr>
-        <w:t>.</w:t>
+        <w:t xml:space="preserve">If group id is </w:t>
+      </w:r>
+      <w:r>
+        <w:rPr>
+          <w:lang w:val="en-US"/>
+        </w:rPr>
+        <w:t>empty</w:t>
+      </w:r>
+      <w:r>
+        <w:rPr>
+          <w:lang w:val="en-US"/>
+        </w:rPr>
+        <w:t>, means that all groups should attend</w:t>
       </w:r>
     </w:p>
     <w:p>
@@ -570,31 +945,20 @@
         <w:rPr>
           <w:lang w:val="en-US"/>
         </w:rPr>
-        <w:t xml:space="preserve">Cypher </w:t>
-      </w:r>
-      <w:r>
-        <w:rPr>
-          <w:lang w:val="en-US"/>
-        </w:rPr>
-        <w:t>syntax</w:t>
-      </w:r>
-      <w:r>
-        <w:rPr>
-          <w:lang w:val="en-US"/>
-        </w:rPr>
-        <w:t xml:space="preserve">: </w:t>
-      </w:r>
-      <w:r>
-        <w:rPr>
-          <w:lang w:val="en-US"/>
-        </w:rPr>
-        <w:t>(:</w:t>
-      </w:r>
-      <w:r>
-        <w:rPr>
-          <w:lang w:val="en-US"/>
-        </w:rPr>
-        <w:t>Room {number: ‘room’s number’, name: room’s name})</w:t>
+        <w:t>Example: 3</w:t>
+      </w:r>
+      <w:r>
+        <w:rPr>
+          <w:vertAlign w:val="superscript"/>
+          <w:lang w:val="en-US"/>
+        </w:rPr>
+        <w:t>rd</w:t>
+      </w:r>
+      <w:r>
+        <w:rPr>
+          <w:lang w:val="en-US"/>
+        </w:rPr>
+        <w:t xml:space="preserve"> software development group A</w:t>
       </w:r>
     </w:p>
     <w:p>
@@ -605,61 +969,60 @@
           <w:lang w:val="en-US"/>
         </w:rPr>
       </w:pPr>
-      <w:r>
-        <w:rPr>
-          <w:lang w:val="en-US"/>
-        </w:rPr>
-        <w:t xml:space="preserve">The </w:t>
-      </w:r>
-      <w:r>
-        <w:rPr>
-          <w:color w:val="FF0000"/>
+      <w:proofErr w:type="spellStart"/>
+      <w:r>
+        <w:rPr>
+          <w:lang w:val="en-US"/>
+        </w:rPr>
+        <w:t>class</w:t>
+      </w:r>
+      <w:r>
+        <w:rPr>
+          <w:lang w:val="en-US"/>
+        </w:rPr>
+        <w:t>ID</w:t>
+      </w:r>
+      <w:proofErr w:type="spellEnd"/>
+      <w:r>
+        <w:rPr>
+          <w:lang w:val="en-US"/>
+        </w:rPr>
+        <w:t xml:space="preserve"> = </w:t>
+      </w:r>
+      <w:r>
+        <w:rPr>
+          <w:lang w:val="en-US"/>
+        </w:rPr>
+        <w:t>KSOFG73</w:t>
+      </w:r>
+    </w:p>
+    <w:p>
+      <w:pPr>
+        <w:spacing w:line="240" w:lineRule="auto"/>
+        <w:jc w:val="both"/>
+        <w:rPr>
+          <w:lang w:val="en-US"/>
+        </w:rPr>
+      </w:pPr>
+      <w:proofErr w:type="spellStart"/>
+      <w:r>
+        <w:rPr>
           <w:lang w:val="en-US"/>
         </w:rPr>
         <w:t>group</w:t>
       </w:r>
       <w:r>
         <w:rPr>
-          <w:color w:val="FF0000"/>
-          <w:lang w:val="en-US"/>
-        </w:rPr>
-        <w:t xml:space="preserve"> </w:t>
-      </w:r>
-      <w:r>
-        <w:rPr>
-          <w:lang w:val="en-US"/>
-        </w:rPr>
-        <w:t>node is used to keep data of all sub</w:t>
-      </w:r>
-      <w:r>
-        <w:rPr>
-          <w:lang w:val="en-US"/>
-        </w:rPr>
-        <w:t>jects</w:t>
-      </w:r>
-      <w:r>
-        <w:rPr>
-          <w:lang w:val="en-US"/>
-        </w:rPr>
-        <w:t>. it has the label “Group” and two properties</w:t>
-      </w:r>
-      <w:r>
-        <w:rPr>
-          <w:lang w:val="en-US"/>
-        </w:rPr>
-        <w:t xml:space="preserve"> One </w:t>
-      </w:r>
-      <w:r>
-        <w:rPr>
-          <w:lang w:val="en-US"/>
-        </w:rPr>
-        <w:t>called name, said prop</w:t>
-      </w:r>
-      <w:r>
-        <w:rPr>
-          <w:lang w:val="en-US"/>
-        </w:rPr>
-        <w:t>erty will keep the group’s name, and the other which is called year, the year property will YEAR</w:t>
+          <w:lang w:val="en-US"/>
+        </w:rPr>
+        <w:t>ID</w:t>
+      </w:r>
+      <w:proofErr w:type="spellEnd"/>
+      <w:r>
+        <w:rPr>
+          <w:lang w:val="en-US"/>
+        </w:rPr>
+        <w:t xml:space="preserve"> = A</w:t>
       </w:r>
     </w:p>
     <w:p>
@@ -670,241 +1033,40 @@
           <w:lang w:val="en-US"/>
         </w:rPr>
       </w:pPr>
-      <w:r>
-        <w:rPr>
-          <w:lang w:val="en-US"/>
-        </w:rPr>
-        <w:t xml:space="preserve">Cypher </w:t>
-      </w:r>
-      <w:r>
-        <w:rPr>
-          <w:lang w:val="en-US"/>
-        </w:rPr>
-        <w:t>syntax</w:t>
-      </w:r>
-      <w:r>
-        <w:rPr>
-          <w:lang w:val="en-US"/>
-        </w:rPr>
-        <w:t>: (:Group {name:”</w:t>
-      </w:r>
-      <w:r>
-        <w:rPr>
-          <w:lang w:val="en-US"/>
-        </w:rPr>
-        <w:t xml:space="preserve"> </w:t>
-      </w:r>
-      <w:r>
-        <w:rPr>
-          <w:lang w:val="en-US"/>
-        </w:rPr>
-        <w:t>Group ‘s name”</w:t>
-      </w:r>
-      <w:r>
-        <w:rPr>
-          <w:lang w:val="en-US"/>
-        </w:rPr>
-        <w:t>,</w:t>
-      </w:r>
-      <w:r>
-        <w:rPr>
-          <w:lang w:val="en-US"/>
-        </w:rPr>
-        <w:t xml:space="preserve"> </w:t>
-      </w:r>
-      <w:proofErr w:type="spellStart"/>
-      <w:r>
-        <w:rPr>
-          <w:lang w:val="en-US"/>
-        </w:rPr>
-        <w:t>year:”Year</w:t>
-      </w:r>
-      <w:proofErr w:type="spellEnd"/>
-      <w:r>
-        <w:rPr>
-          <w:lang w:val="en-US"/>
-        </w:rPr>
-        <w:t xml:space="preserve"> of the</w:t>
-      </w:r>
-      <w:proofErr w:type="spellStart"/>
-      <w:r>
-        <w:rPr>
-          <w:lang w:val="en-US"/>
-        </w:rPr>
-        <w:t xml:space="preserve"> group</w:t>
-      </w:r>
-      <w:proofErr w:type="spellEnd"/>
-      <w:r>
-        <w:rPr>
-          <w:lang w:val="en-US"/>
-        </w:rPr>
-        <w:t xml:space="preserve">, </w:t>
-      </w:r>
-      <w:proofErr w:type="spellStart"/>
-      <w:r>
-        <w:rPr>
-          <w:lang w:val="en-US"/>
-        </w:rPr>
-        <w:t>group</w:t>
-      </w:r>
-      <w:r>
-        <w:rPr>
-          <w:lang w:val="en-US"/>
-        </w:rPr>
-        <w:t>ID</w:t>
-      </w:r>
-      <w:proofErr w:type="spellEnd"/>
-      <w:r>
-        <w:rPr>
-          <w:lang w:val="en-US"/>
-        </w:rPr>
-        <w:t xml:space="preserve">:”id da </w:t>
-      </w:r>
-      <w:proofErr w:type="spellStart"/>
-      <w:r>
-        <w:rPr>
-          <w:lang w:val="en-US"/>
-        </w:rPr>
-        <w:t>turma</w:t>
-      </w:r>
-      <w:proofErr w:type="spellEnd"/>
-      <w:r>
-        <w:rPr>
-          <w:lang w:val="en-US"/>
-        </w:rPr>
-        <w:t>”</w:t>
-      </w:r>
-      <w:r>
-        <w:rPr>
-          <w:lang w:val="en-US"/>
-        </w:rPr>
-        <w:t xml:space="preserve"> </w:t>
-      </w:r>
-      <w:r>
-        <w:rPr>
-          <w:lang w:val="en-US"/>
-        </w:rPr>
-        <w:t>})</w:t>
-      </w:r>
     </w:p>
     <w:p>
       <w:pPr>
         <w:spacing w:line="240" w:lineRule="auto"/>
         <w:jc w:val="both"/>
-      </w:pPr>
-      <w:r>
-        <w:rPr>
-          <w:lang w:val="en-US"/>
-        </w:rPr>
-        <w:tab/>
-      </w:r>
-      <w:r>
-        <w:t xml:space="preserve">Na </w:t>
-      </w:r>
-      <w:proofErr w:type="spellStart"/>
-      <w:r>
-        <w:t>rel</w:t>
-      </w:r>
-      <w:r>
-        <w:t>ationship</w:t>
-      </w:r>
-      <w:proofErr w:type="spellEnd"/>
-      <w:r>
-        <w:t xml:space="preserve"> </w:t>
-      </w:r>
-      <w:proofErr w:type="spellStart"/>
-      <w:r>
-        <w:t>group</w:t>
-      </w:r>
-      <w:proofErr w:type="spellEnd"/>
-      <w:r>
-        <w:t xml:space="preserve"> </w:t>
-      </w:r>
-      <w:proofErr w:type="spellStart"/>
-      <w:r>
-        <w:t>to</w:t>
-      </w:r>
-      <w:proofErr w:type="spellEnd"/>
-      <w:r>
-        <w:t xml:space="preserve"> </w:t>
-      </w:r>
-      <w:proofErr w:type="spellStart"/>
-      <w:r>
-        <w:t>room</w:t>
-      </w:r>
-      <w:proofErr w:type="spellEnd"/>
-      <w:r>
-        <w:t xml:space="preserve"> </w:t>
-      </w:r>
-      <w:r>
-        <w:t xml:space="preserve">, referenciar </w:t>
-      </w:r>
-      <w:proofErr w:type="spellStart"/>
-      <w:r>
-        <w:t>year</w:t>
-      </w:r>
-      <w:proofErr w:type="spellEnd"/>
-      <w:r>
-        <w:t xml:space="preserve"> caso se aplicar a turma toda</w:t>
-      </w:r>
+        <w:rPr>
+          <w:lang w:val="en-US"/>
+        </w:rPr>
+      </w:pPr>
     </w:p>
     <w:p>
       <w:pPr>
         <w:spacing w:line="240" w:lineRule="auto"/>
         <w:jc w:val="both"/>
+        <w:rPr>
+          <w:lang w:val="en-US"/>
+        </w:rPr>
       </w:pPr>
     </w:p>
     <w:p>
       <w:pPr>
         <w:spacing w:line="240" w:lineRule="auto"/>
         <w:jc w:val="both"/>
-      </w:pPr>
-    </w:p>
-    <w:p>
-      <w:pPr>
-        <w:spacing w:line="240" w:lineRule="auto"/>
-        <w:jc w:val="both"/>
-      </w:pPr>
-    </w:p>
-    <w:p>
-      <w:pPr>
-        <w:spacing w:line="240" w:lineRule="auto"/>
-        <w:jc w:val="both"/>
-      </w:pPr>
-    </w:p>
-    <w:p>
-      <w:pPr>
-        <w:spacing w:line="240" w:lineRule="auto"/>
-        <w:jc w:val="both"/>
-      </w:pPr>
-    </w:p>
-    <w:p>
-      <w:pPr>
-        <w:spacing w:line="240" w:lineRule="auto"/>
-        <w:jc w:val="both"/>
-      </w:pPr>
-    </w:p>
-    <w:p>
-      <w:pPr>
-        <w:spacing w:line="240" w:lineRule="auto"/>
-        <w:jc w:val="both"/>
-      </w:pPr>
-    </w:p>
-    <w:p>
-      <w:pPr>
-        <w:spacing w:line="240" w:lineRule="auto"/>
-        <w:jc w:val="both"/>
-      </w:pPr>
-    </w:p>
-    <w:p>
-      <w:pPr>
-        <w:spacing w:line="240" w:lineRule="auto"/>
-        <w:jc w:val="both"/>
-      </w:pPr>
-    </w:p>
-    <w:p>
-      <w:pPr>
-        <w:spacing w:line="240" w:lineRule="auto"/>
+        <w:rPr>
+          <w:lang w:val="en-US"/>
+        </w:rPr>
+      </w:pPr>
+    </w:p>
+    <w:p>
+      <w:pPr>
+        <w:spacing w:line="240" w:lineRule="auto"/>
+        <w:rPr>
+          <w:lang w:val="en-US"/>
+        </w:rPr>
       </w:pPr>
     </w:p>
     <w:p>
@@ -1134,7 +1296,13 @@
         <w:rPr>
           <w:lang w:val="en-US"/>
         </w:rPr>
-        <w:t xml:space="preserve">which is going to be used </w:t>
+        <w:t>which day the room is going to be</w:t>
+      </w:r>
+      <w:r>
+        <w:rPr>
+          <w:lang w:val="en-US"/>
+        </w:rPr>
+        <w:t xml:space="preserve"> used </w:t>
       </w:r>
       <w:r>
         <w:rPr>
@@ -1148,8 +1316,6 @@
         </w:rPr>
         <w:t>nd</w:t>
       </w:r>
-      <w:bookmarkStart w:id="0" w:name="_GoBack"/>
-      <w:bookmarkEnd w:id="0"/>
       <w:r>
         <w:rPr>
           <w:lang w:val="en-US"/>
@@ -1198,10 +1364,139 @@
     <w:p>
       <w:pPr>
         <w:spacing w:line="240" w:lineRule="auto"/>
-        <w:rPr>
-          <w:lang w:val="en-US"/>
-        </w:rPr>
-      </w:pPr>
+        <w:jc w:val="both"/>
+        <w:rPr>
+          <w:lang w:val="en-US"/>
+        </w:rPr>
+      </w:pPr>
+      <w:r>
+        <w:rPr>
+          <w:lang w:val="en-US"/>
+        </w:rPr>
+        <w:t xml:space="preserve">If all groups </w:t>
+      </w:r>
+      <w:r>
+        <w:rPr>
+          <w:lang w:val="en-US"/>
+        </w:rPr>
+        <w:t>must</w:t>
+      </w:r>
+      <w:r>
+        <w:rPr>
+          <w:lang w:val="en-US"/>
+        </w:rPr>
+        <w:t xml:space="preserve"> attend</w:t>
+      </w:r>
+      <w:r>
+        <w:rPr>
+          <w:lang w:val="en-US"/>
+        </w:rPr>
+        <w:t>,</w:t>
+      </w:r>
+      <w:r>
+        <w:rPr>
+          <w:lang w:val="en-US"/>
+        </w:rPr>
+        <w:t xml:space="preserve"> the group id property will be </w:t>
+      </w:r>
+      <w:r>
+        <w:rPr>
+          <w:lang w:val="en-US"/>
+        </w:rPr>
+        <w:t>empty</w:t>
+      </w:r>
+      <w:r>
+        <w:rPr>
+          <w:lang w:val="en-US"/>
+        </w:rPr>
+        <w:t xml:space="preserve">, </w:t>
+      </w:r>
+      <w:r>
+        <w:rPr>
+          <w:lang w:val="en-US"/>
+        </w:rPr>
+        <w:t xml:space="preserve">and only the </w:t>
+      </w:r>
+      <w:proofErr w:type="spellStart"/>
+      <w:r>
+        <w:rPr>
+          <w:lang w:val="en-US"/>
+        </w:rPr>
+        <w:t>classID</w:t>
+      </w:r>
+      <w:proofErr w:type="spellEnd"/>
+      <w:r>
+        <w:rPr>
+          <w:lang w:val="en-US"/>
+        </w:rPr>
+        <w:t xml:space="preserve"> will be used. </w:t>
+      </w:r>
+      <w:r>
+        <w:rPr>
+          <w:lang w:val="en-US"/>
+        </w:rPr>
+        <w:t xml:space="preserve">otherwise </w:t>
+      </w:r>
+      <w:proofErr w:type="spellStart"/>
+      <w:r>
+        <w:rPr>
+          <w:lang w:val="en-US"/>
+        </w:rPr>
+        <w:t>groupID</w:t>
+      </w:r>
+      <w:proofErr w:type="spellEnd"/>
+      <w:r>
+        <w:rPr>
+          <w:lang w:val="en-US"/>
+        </w:rPr>
+        <w:t xml:space="preserve"> will have the id of the only group that has to attend to said subject.</w:t>
+      </w:r>
+    </w:p>
+    <w:p>
+      <w:pPr>
+        <w:spacing w:line="240" w:lineRule="auto"/>
+        <w:jc w:val="both"/>
+        <w:rPr>
+          <w:lang w:val="en-US"/>
+        </w:rPr>
+      </w:pPr>
+      <w:proofErr w:type="spellStart"/>
+      <w:r>
+        <w:rPr>
+          <w:lang w:val="en-US"/>
+        </w:rPr>
+        <w:t>TimeB</w:t>
+      </w:r>
+      <w:proofErr w:type="spellEnd"/>
+      <w:r>
+        <w:rPr>
+          <w:lang w:val="en-US"/>
+        </w:rPr>
+        <w:t>(Time Begin) property saves the time that said lecture will start.</w:t>
+      </w:r>
+    </w:p>
+    <w:p>
+      <w:pPr>
+        <w:spacing w:line="240" w:lineRule="auto"/>
+        <w:jc w:val="both"/>
+        <w:rPr>
+          <w:lang w:val="en-US"/>
+        </w:rPr>
+      </w:pPr>
+      <w:proofErr w:type="spellStart"/>
+      <w:r>
+        <w:rPr>
+          <w:lang w:val="en-US"/>
+        </w:rPr>
+        <w:t>TimeF</w:t>
+      </w:r>
+      <w:proofErr w:type="spellEnd"/>
+      <w:r>
+        <w:rPr>
+          <w:lang w:val="en-US"/>
+        </w:rPr>
+        <w:t>(Time Finish) property saves the time that said lecture will end.</w:t>
+      </w:r>
     </w:p>
     <w:p>
       <w:pPr>
@@ -1210,6 +1505,7 @@
           <w:b/>
           <w:sz w:val="36"/>
           <w:szCs w:val="36"/>
+          <w:lang w:val="en-US"/>
         </w:rPr>
       </w:pPr>
       <w:r>
@@ -1217,204 +1513,623 @@
           <w:b/>
           <w:sz w:val="36"/>
           <w:szCs w:val="36"/>
-        </w:rPr>
-        <w:t xml:space="preserve">DB </w:t>
-      </w:r>
-      <w:proofErr w:type="spellStart"/>
-      <w:r>
+          <w:lang w:val="en-US"/>
+        </w:rPr>
+        <w:t>How to obtain the data</w:t>
+      </w:r>
+    </w:p>
+    <w:p>
+      <w:pPr>
+        <w:spacing w:line="240" w:lineRule="auto"/>
+        <w:rPr>
+          <w:lang w:val="en-US"/>
+        </w:rPr>
+      </w:pPr>
+      <w:r>
+        <w:rPr>
+          <w:lang w:val="en-US"/>
+        </w:rPr>
+        <w:t>Part of the</w:t>
+      </w:r>
+      <w:r>
+        <w:rPr>
+          <w:lang w:val="en-US"/>
+        </w:rPr>
+        <w:t xml:space="preserve"> data used to populate </w:t>
+      </w:r>
+      <w:r>
+        <w:rPr>
+          <w:lang w:val="en-US"/>
+        </w:rPr>
+        <w:t xml:space="preserve">the database are publicly available at </w:t>
+      </w:r>
+      <w:proofErr w:type="spellStart"/>
+      <w:r>
+        <w:rPr>
+          <w:lang w:val="en-US"/>
+        </w:rPr>
+        <w:t>gmit</w:t>
+      </w:r>
+      <w:proofErr w:type="spellEnd"/>
+      <w:r>
+        <w:rPr>
+          <w:lang w:val="en-US"/>
+        </w:rPr>
+        <w:t xml:space="preserve">’ timetables web site. </w:t>
+      </w:r>
+    </w:p>
+    <w:p>
+      <w:pPr>
+        <w:spacing w:line="240" w:lineRule="auto"/>
+        <w:rPr>
+          <w:lang w:val="en-US"/>
+        </w:rPr>
+      </w:pPr>
+      <w:r>
+        <w:rPr>
+          <w:lang w:val="en-US"/>
+        </w:rPr>
+        <w:t xml:space="preserve">To obtain the public available data yourself, follow the steps below: </w:t>
+      </w:r>
+    </w:p>
+    <w:p>
+      <w:pPr>
+        <w:pStyle w:val="PargrafodaLista"/>
+        <w:numPr>
+          <w:ilvl w:val="0"/>
+          <w:numId w:val="1"/>
+        </w:numPr>
+        <w:spacing w:line="240" w:lineRule="auto"/>
+        <w:rPr>
+          <w:lang w:val="en-US"/>
+        </w:rPr>
+      </w:pPr>
+      <w:r>
+        <w:rPr>
+          <w:lang w:val="en-US"/>
+        </w:rPr>
+        <w:t xml:space="preserve">Click </w:t>
+      </w:r>
+      <w:hyperlink r:id="rId5" w:history="1">
+        <w:r>
+          <w:rPr>
+            <w:rStyle w:val="Hyperlink"/>
+            <w:lang w:val="en-US"/>
+          </w:rPr>
+          <w:t>here</w:t>
+        </w:r>
+      </w:hyperlink>
+    </w:p>
+    <w:p>
+      <w:pPr>
+        <w:pStyle w:val="PargrafodaLista"/>
+        <w:numPr>
+          <w:ilvl w:val="0"/>
+          <w:numId w:val="1"/>
+        </w:numPr>
+        <w:spacing w:line="240" w:lineRule="auto"/>
+        <w:rPr>
+          <w:lang w:val="en-US"/>
+        </w:rPr>
+      </w:pPr>
+      <w:r>
+        <w:rPr>
+          <w:lang w:val="en-US"/>
+        </w:rPr>
+        <w:t>Select “</w:t>
+      </w:r>
+      <w:r>
+        <w:rPr>
+          <w:lang w:val="en-US"/>
+        </w:rPr>
+        <w:t>Academic Year 2016/17</w:t>
+      </w:r>
+      <w:r>
+        <w:rPr>
+          <w:lang w:val="en-US"/>
+        </w:rPr>
+        <w:t>”</w:t>
+      </w:r>
+    </w:p>
+    <w:p>
+      <w:pPr>
+        <w:pStyle w:val="PargrafodaLista"/>
+        <w:numPr>
+          <w:ilvl w:val="0"/>
+          <w:numId w:val="1"/>
+        </w:numPr>
+        <w:spacing w:line="240" w:lineRule="auto"/>
+        <w:rPr>
+          <w:lang w:val="en-US"/>
+        </w:rPr>
+      </w:pPr>
+      <w:r>
+        <w:rPr>
+          <w:lang w:val="en-US"/>
+        </w:rPr>
+        <w:t xml:space="preserve">Click on </w:t>
+      </w:r>
+      <w:proofErr w:type="spellStart"/>
+      <w:r>
+        <w:rPr>
+          <w:lang w:val="en-US"/>
+        </w:rPr>
+        <w:t>programmes</w:t>
+      </w:r>
+      <w:proofErr w:type="spellEnd"/>
+      <w:r>
+        <w:rPr>
+          <w:lang w:val="en-US"/>
+        </w:rPr>
+        <w:t xml:space="preserve"> and then select the Department of Computer Science and Applied Physics</w:t>
+      </w:r>
+    </w:p>
+    <w:p>
+      <w:pPr>
+        <w:pStyle w:val="PargrafodaLista"/>
+        <w:numPr>
+          <w:ilvl w:val="0"/>
+          <w:numId w:val="1"/>
+        </w:numPr>
+        <w:spacing w:line="240" w:lineRule="auto"/>
+        <w:rPr>
+          <w:lang w:val="en-US"/>
+        </w:rPr>
+      </w:pPr>
+      <w:r>
+        <w:rPr>
+          <w:lang w:val="en-US"/>
+        </w:rPr>
+        <w:t>On “</w:t>
+      </w:r>
+      <w:proofErr w:type="spellStart"/>
+      <w:r>
+        <w:rPr>
+          <w:rFonts w:ascii="Verdana" w:hAnsi="Verdana"/>
+          <w:color w:val="000000"/>
+          <w:sz w:val="16"/>
+          <w:szCs w:val="16"/>
+          <w:shd w:val="clear" w:color="auto" w:fill="FFFFFF"/>
+          <w:lang w:val="en-US"/>
+        </w:rPr>
+        <w:t>Programme</w:t>
+      </w:r>
+      <w:proofErr w:type="spellEnd"/>
+      <w:r>
+        <w:rPr>
+          <w:rFonts w:ascii="Verdana" w:hAnsi="Verdana"/>
+          <w:color w:val="000000"/>
+          <w:sz w:val="16"/>
+          <w:szCs w:val="16"/>
+          <w:shd w:val="clear" w:color="auto" w:fill="FFFFFF"/>
+          <w:lang w:val="en-US"/>
+        </w:rPr>
+        <w:t xml:space="preserve"> Search String (optional):</w:t>
+      </w:r>
+      <w:r>
+        <w:rPr>
+          <w:rFonts w:ascii="Verdana" w:hAnsi="Verdana"/>
+          <w:color w:val="000000"/>
+          <w:sz w:val="16"/>
+          <w:szCs w:val="16"/>
+          <w:shd w:val="clear" w:color="auto" w:fill="FFFFFF"/>
+          <w:lang w:val="en-US"/>
+        </w:rPr>
+        <w:t xml:space="preserve">” </w:t>
+      </w:r>
+      <w:r>
+        <w:rPr>
+          <w:rFonts w:cstheme="minorHAnsi"/>
+          <w:color w:val="000000"/>
+          <w:shd w:val="clear" w:color="auto" w:fill="FFFFFF"/>
+          <w:lang w:val="en-US"/>
+        </w:rPr>
+        <w:t xml:space="preserve">enter </w:t>
+      </w:r>
+      <w:r>
+        <w:rPr>
+          <w:rFonts w:cstheme="minorHAnsi"/>
+          <w:color w:val="000000"/>
+          <w:shd w:val="clear" w:color="auto" w:fill="FFFFFF"/>
+          <w:lang w:val="en-US"/>
+        </w:rPr>
+        <w:t>KSOFG73</w:t>
+      </w:r>
+      <w:r>
+        <w:rPr>
+          <w:rFonts w:cstheme="minorHAnsi"/>
+          <w:color w:val="000000"/>
+          <w:shd w:val="clear" w:color="auto" w:fill="FFFFFF"/>
+          <w:lang w:val="en-US"/>
+        </w:rPr>
+        <w:t xml:space="preserve"> and click on Search</w:t>
+      </w:r>
+    </w:p>
+    <w:p>
+      <w:pPr>
+        <w:pStyle w:val="PargrafodaLista"/>
+        <w:numPr>
+          <w:ilvl w:val="0"/>
+          <w:numId w:val="1"/>
+        </w:numPr>
+        <w:spacing w:line="240" w:lineRule="auto"/>
+        <w:rPr>
+          <w:lang w:val="en-US"/>
+        </w:rPr>
+      </w:pPr>
+      <w:r>
+        <w:rPr>
+          <w:rFonts w:cstheme="minorHAnsi"/>
+          <w:color w:val="000000"/>
+          <w:shd w:val="clear" w:color="auto" w:fill="FFFFFF"/>
+          <w:lang w:val="en-US"/>
+        </w:rPr>
+        <w:t>Select the program and click on view timetable</w:t>
+      </w:r>
+    </w:p>
+    <w:p>
+      <w:pPr>
+        <w:spacing w:line="240" w:lineRule="auto"/>
+        <w:rPr>
+          <w:lang w:val="en-US"/>
+        </w:rPr>
+      </w:pPr>
+      <w:r>
+        <w:rPr>
+          <w:lang w:val="en-US"/>
+        </w:rPr>
+        <w:t xml:space="preserve">The </w:t>
+      </w:r>
+      <w:r>
+        <w:rPr>
+          <w:lang w:val="en-US"/>
+        </w:rPr>
+        <w:t>Lecturer</w:t>
+      </w:r>
+      <w:r>
+        <w:rPr>
+          <w:lang w:val="en-US"/>
+        </w:rPr>
+        <w:t xml:space="preserve"> names are private information and can’t be obtained without being an valid user of </w:t>
+      </w:r>
+      <w:hyperlink r:id="rId6" w:history="1">
+        <w:proofErr w:type="spellStart"/>
+        <w:r>
+          <w:rPr>
+            <w:rStyle w:val="Hyperlink"/>
+            <w:lang w:val="en-US"/>
+          </w:rPr>
+          <w:t>gmit’s</w:t>
+        </w:r>
+        <w:proofErr w:type="spellEnd"/>
+        <w:r>
+          <w:rPr>
+            <w:rStyle w:val="Hyperlink"/>
+            <w:lang w:val="en-US"/>
+          </w:rPr>
+          <w:t xml:space="preserve"> </w:t>
+        </w:r>
+        <w:proofErr w:type="spellStart"/>
+        <w:r>
+          <w:rPr>
+            <w:rStyle w:val="Hyperlink"/>
+            <w:lang w:val="en-US"/>
+          </w:rPr>
+          <w:t>learnoline</w:t>
+        </w:r>
+        <w:proofErr w:type="spellEnd"/>
+      </w:hyperlink>
+      <w:r>
+        <w:rPr>
+          <w:lang w:val="en-US"/>
+        </w:rPr>
+        <w:t xml:space="preserve"> website.</w:t>
+      </w:r>
+    </w:p>
+    <w:p>
+      <w:pPr>
+        <w:spacing w:line="240" w:lineRule="auto"/>
         <w:rPr>
           <w:b/>
           <w:sz w:val="36"/>
           <w:szCs w:val="36"/>
-        </w:rPr>
-        <w:t>Souce</w:t>
-      </w:r>
-      <w:proofErr w:type="spellEnd"/>
+          <w:lang w:val="en-US"/>
+        </w:rPr>
+      </w:pPr>
       <w:r>
         <w:rPr>
           <w:b/>
           <w:sz w:val="36"/>
           <w:szCs w:val="36"/>
-        </w:rPr>
-        <w:t xml:space="preserve"> </w:t>
-      </w:r>
-      <w:proofErr w:type="spellStart"/>
+          <w:lang w:val="en-US"/>
+        </w:rPr>
+        <w:t>DB Sou</w:t>
+      </w:r>
       <w:r>
         <w:rPr>
           <w:b/>
           <w:sz w:val="36"/>
           <w:szCs w:val="36"/>
-        </w:rPr>
-        <w:t>code</w:t>
-      </w:r>
-      <w:proofErr w:type="spellEnd"/>
-    </w:p>
-    <w:p>
-      <w:pPr>
-        <w:spacing w:line="240" w:lineRule="auto"/>
-      </w:pPr>
-      <w:r>
-        <w:t>CREATE (</w:t>
-      </w:r>
-      <w:proofErr w:type="spellStart"/>
-      <w:r>
-        <w:t>s:Subject</w:t>
-      </w:r>
-      <w:proofErr w:type="spellEnd"/>
-      <w:r>
-        <w:t xml:space="preserve"> {</w:t>
-      </w:r>
-      <w:proofErr w:type="spellStart"/>
-      <w:r>
-        <w:t>name</w:t>
-      </w:r>
-      <w:proofErr w:type="spellEnd"/>
-      <w:r>
-        <w:t xml:space="preserve">: 'nome da </w:t>
-      </w:r>
-      <w:proofErr w:type="spellStart"/>
-      <w:r>
-        <w:t>materia</w:t>
-      </w:r>
-      <w:proofErr w:type="spellEnd"/>
-      <w:r>
-        <w:t xml:space="preserve">', </w:t>
-      </w:r>
-      <w:proofErr w:type="spellStart"/>
-      <w:r>
-        <w:t>subject_code</w:t>
-      </w:r>
-      <w:proofErr w:type="spellEnd"/>
-      <w:r>
-        <w:t xml:space="preserve">: 'código da </w:t>
-      </w:r>
-      <w:proofErr w:type="spellStart"/>
-      <w:r>
-        <w:t>materia</w:t>
-      </w:r>
-      <w:proofErr w:type="spellEnd"/>
-      <w:r>
-        <w:t>'})</w:t>
-      </w:r>
-    </w:p>
-    <w:p>
-      <w:pPr>
-        <w:spacing w:line="240" w:lineRule="auto"/>
-      </w:pPr>
-      <w:r>
-        <w:t>CREATE (</w:t>
-      </w:r>
-      <w:proofErr w:type="spellStart"/>
-      <w:r>
-        <w:t>l:Lecturer</w:t>
-      </w:r>
-      <w:proofErr w:type="spellEnd"/>
-      <w:r>
-        <w:t xml:space="preserve"> {</w:t>
-      </w:r>
-      <w:proofErr w:type="spellStart"/>
-      <w:r>
-        <w:t>name</w:t>
-      </w:r>
-      <w:proofErr w:type="spellEnd"/>
-      <w:r>
-        <w:t>: 'nome do professor'})</w:t>
-      </w:r>
-    </w:p>
-    <w:p>
-      <w:pPr>
-        <w:spacing w:line="240" w:lineRule="auto"/>
-      </w:pPr>
-      <w:r>
-        <w:t>CREATE (</w:t>
-      </w:r>
-      <w:proofErr w:type="spellStart"/>
-      <w:r>
-        <w:t>r:</w:t>
-      </w:r>
-      <w:bookmarkStart w:id="1" w:name="_Hlk477714500"/>
-      <w:r>
-        <w:t>Room</w:t>
-      </w:r>
-      <w:proofErr w:type="spellEnd"/>
-      <w:r>
-        <w:t xml:space="preserve"> </w:t>
-      </w:r>
-      <w:bookmarkEnd w:id="1"/>
-      <w:r>
-        <w:t>{</w:t>
-      </w:r>
-      <w:proofErr w:type="spellStart"/>
-      <w:r>
-        <w:t>number</w:t>
-      </w:r>
-      <w:proofErr w:type="spellEnd"/>
-      <w:r>
-        <w:t>: ‘</w:t>
-      </w:r>
-      <w:proofErr w:type="spellStart"/>
-      <w:r>
-        <w:t>room’s</w:t>
-      </w:r>
-      <w:proofErr w:type="spellEnd"/>
-      <w:r>
-        <w:t xml:space="preserve"> </w:t>
-      </w:r>
-      <w:proofErr w:type="spellStart"/>
-      <w:r>
-        <w:t>number</w:t>
-      </w:r>
-      <w:proofErr w:type="spellEnd"/>
-      <w:r>
-        <w:t xml:space="preserve">’, </w:t>
-      </w:r>
-      <w:proofErr w:type="spellStart"/>
-      <w:r>
-        <w:t>name</w:t>
-      </w:r>
-      <w:proofErr w:type="spellEnd"/>
-      <w:r>
-        <w:t>: 'número da sala'})</w:t>
-      </w:r>
-    </w:p>
-    <w:p>
-      <w:pPr>
-        <w:spacing w:line="240" w:lineRule="auto"/>
-      </w:pPr>
-      <w:r>
-        <w:t>CREATE (</w:t>
-      </w:r>
-      <w:proofErr w:type="spellStart"/>
-      <w:r>
-        <w:t>d:Day</w:t>
-      </w:r>
-      <w:proofErr w:type="spellEnd"/>
-      <w:r>
-        <w:t xml:space="preserve"> {</w:t>
-      </w:r>
-      <w:proofErr w:type="spellStart"/>
-      <w:r>
-        <w:t>name</w:t>
-      </w:r>
-      <w:proofErr w:type="spellEnd"/>
-      <w:r>
-        <w:t>: 'nome do dia'})</w:t>
-      </w:r>
-    </w:p>
-    <w:p>
-      <w:pPr>
-        <w:spacing w:line="240" w:lineRule="auto"/>
+          <w:lang w:val="en-US"/>
+        </w:rPr>
+        <w:t>r</w:t>
+      </w:r>
+      <w:r>
         <w:rPr>
           <w:b/>
           <w:sz w:val="36"/>
           <w:szCs w:val="36"/>
-        </w:rPr>
-      </w:pPr>
-      <w:r>
+          <w:lang w:val="en-US"/>
+        </w:rPr>
+        <w:t>ce code</w:t>
+      </w:r>
+    </w:p>
+    <w:p>
+      <w:pPr>
+        <w:spacing w:line="240" w:lineRule="auto"/>
+        <w:rPr>
+          <w:lang w:val="en-US"/>
+        </w:rPr>
+      </w:pPr>
+      <w:r>
+        <w:rPr>
+          <w:lang w:val="en-US"/>
+        </w:rPr>
+        <w:t>CREATE (</w:t>
+      </w:r>
+      <w:proofErr w:type="spellStart"/>
+      <w:r>
+        <w:rPr>
+          <w:lang w:val="en-US"/>
+        </w:rPr>
+        <w:t>s:Su</w:t>
+      </w:r>
+      <w:r>
+        <w:rPr>
+          <w:lang w:val="en-US"/>
+        </w:rPr>
+        <w:t>bject</w:t>
+      </w:r>
+      <w:proofErr w:type="spellEnd"/>
+      <w:r>
+        <w:rPr>
+          <w:lang w:val="en-US"/>
+        </w:rPr>
+        <w:t xml:space="preserve"> {name: '</w:t>
+      </w:r>
+      <w:r>
+        <w:rPr>
+          <w:lang w:val="en-US"/>
+        </w:rPr>
+        <w:t>Subject’s name</w:t>
+      </w:r>
+      <w:r>
+        <w:rPr>
+          <w:lang w:val="en-US"/>
+        </w:rPr>
+        <w:t>'</w:t>
+      </w:r>
+      <w:r>
+        <w:rPr>
+          <w:lang w:val="en-US"/>
+        </w:rPr>
+        <w:t>})</w:t>
+      </w:r>
+    </w:p>
+    <w:p>
+      <w:pPr>
+        <w:spacing w:line="240" w:lineRule="auto"/>
+        <w:rPr>
+          <w:lang w:val="en-US"/>
+        </w:rPr>
+      </w:pPr>
+      <w:r>
+        <w:rPr>
+          <w:lang w:val="en-US"/>
+        </w:rPr>
+        <w:t>CREATE (</w:t>
+      </w:r>
+      <w:proofErr w:type="spellStart"/>
+      <w:r>
+        <w:rPr>
+          <w:lang w:val="en-US"/>
+        </w:rPr>
+        <w:t>l:L</w:t>
+      </w:r>
+      <w:r>
+        <w:rPr>
+          <w:lang w:val="en-US"/>
+        </w:rPr>
+        <w:t>ecturer</w:t>
+      </w:r>
+      <w:proofErr w:type="spellEnd"/>
+      <w:r>
+        <w:rPr>
+          <w:lang w:val="en-US"/>
+        </w:rPr>
+        <w:t xml:space="preserve"> {name: 'Lecturer’s name</w:t>
+      </w:r>
+      <w:r>
+        <w:rPr>
+          <w:lang w:val="en-US"/>
+        </w:rPr>
+        <w:t>'})</w:t>
+      </w:r>
+    </w:p>
+    <w:p>
+      <w:pPr>
+        <w:spacing w:line="240" w:lineRule="auto"/>
+        <w:rPr>
+          <w:lang w:val="en-US"/>
+        </w:rPr>
+      </w:pPr>
+      <w:r>
+        <w:rPr>
+          <w:lang w:val="en-US"/>
+        </w:rPr>
+        <w:t>CREATE (</w:t>
+      </w:r>
+      <w:proofErr w:type="spellStart"/>
+      <w:r>
+        <w:rPr>
+          <w:lang w:val="en-US"/>
+        </w:rPr>
+        <w:t>r:</w:t>
+      </w:r>
+      <w:bookmarkStart w:id="0" w:name="_Hlk477714500"/>
+      <w:r>
+        <w:rPr>
+          <w:lang w:val="en-US"/>
+        </w:rPr>
+        <w:t>Room</w:t>
+      </w:r>
+      <w:proofErr w:type="spellEnd"/>
+      <w:r>
+        <w:rPr>
+          <w:lang w:val="en-US"/>
+        </w:rPr>
+        <w:t xml:space="preserve"> </w:t>
+      </w:r>
+      <w:bookmarkEnd w:id="0"/>
+      <w:r>
+        <w:rPr>
+          <w:lang w:val="en-US"/>
+        </w:rPr>
+        <w:t>{</w:t>
+      </w:r>
+      <w:r>
+        <w:rPr>
+          <w:lang w:val="en-US"/>
+        </w:rPr>
+        <w:t xml:space="preserve">number: ‘room’s number’, </w:t>
+      </w:r>
+      <w:r>
+        <w:rPr>
+          <w:lang w:val="en-US"/>
+        </w:rPr>
+        <w:t>name: 'Room’s name</w:t>
+      </w:r>
+      <w:r>
+        <w:rPr>
+          <w:lang w:val="en-US"/>
+        </w:rPr>
+        <w:t xml:space="preserve"> </w:t>
+      </w:r>
+      <w:r>
+        <w:rPr>
+          <w:lang w:val="en-US"/>
+        </w:rPr>
+        <w:t>})</w:t>
+      </w:r>
+    </w:p>
+    <w:p>
+      <w:pPr>
+        <w:spacing w:line="240" w:lineRule="auto"/>
+        <w:rPr>
+          <w:lang w:val="en-US"/>
+        </w:rPr>
+      </w:pPr>
+      <w:r>
+        <w:rPr>
+          <w:lang w:val="en-US"/>
+        </w:rPr>
+        <w:t>CREATE (:Group {</w:t>
+      </w:r>
+      <w:proofErr w:type="spellStart"/>
+      <w:r>
+        <w:rPr>
+          <w:lang w:val="en-US"/>
+        </w:rPr>
+        <w:t>groupID</w:t>
+      </w:r>
+      <w:proofErr w:type="spellEnd"/>
+      <w:r>
+        <w:rPr>
+          <w:lang w:val="en-US"/>
+        </w:rPr>
+        <w:t>:””,</w:t>
+      </w:r>
+      <w:r>
+        <w:rPr>
+          <w:lang w:val="en-US"/>
+        </w:rPr>
+        <w:t xml:space="preserve"> </w:t>
+      </w:r>
+      <w:proofErr w:type="spellStart"/>
+      <w:r>
+        <w:rPr>
+          <w:lang w:val="en-US"/>
+        </w:rPr>
+        <w:t>classID</w:t>
+      </w:r>
+      <w:proofErr w:type="spellEnd"/>
+      <w:r>
+        <w:rPr>
+          <w:lang w:val="en-US"/>
+        </w:rPr>
+        <w:t>:””})</w:t>
+      </w:r>
+    </w:p>
+    <w:p>
+      <w:pPr>
+        <w:spacing w:line="240" w:lineRule="auto"/>
         <w:rPr>
           <w:b/>
           <w:sz w:val="36"/>
           <w:szCs w:val="36"/>
+          <w:lang w:val="en-US"/>
+        </w:rPr>
+      </w:pPr>
+    </w:p>
+    <w:p>
+      <w:pPr>
+        <w:spacing w:line="240" w:lineRule="auto"/>
+        <w:rPr>
+          <w:b/>
+          <w:sz w:val="36"/>
+          <w:szCs w:val="36"/>
+          <w:lang w:val="en-US"/>
+        </w:rPr>
+      </w:pPr>
+    </w:p>
+    <w:p>
+      <w:pPr>
+        <w:spacing w:line="240" w:lineRule="auto"/>
+        <w:rPr>
+          <w:b/>
+          <w:sz w:val="36"/>
+          <w:szCs w:val="36"/>
+          <w:lang w:val="en-US"/>
+        </w:rPr>
+      </w:pPr>
+    </w:p>
+    <w:p>
+      <w:pPr>
+        <w:spacing w:line="240" w:lineRule="auto"/>
+        <w:rPr>
+          <w:b/>
+          <w:sz w:val="36"/>
+          <w:szCs w:val="36"/>
+          <w:lang w:val="en-US"/>
+        </w:rPr>
+      </w:pPr>
+    </w:p>
+    <w:p>
+      <w:pPr>
+        <w:spacing w:line="240" w:lineRule="auto"/>
+        <w:rPr>
+          <w:b/>
+          <w:sz w:val="36"/>
+          <w:szCs w:val="36"/>
+          <w:lang w:val="en-US"/>
+        </w:rPr>
+      </w:pPr>
+      <w:r>
+        <w:rPr>
+          <w:b/>
+          <w:sz w:val="36"/>
+          <w:szCs w:val="36"/>
+          <w:lang w:val="en-US"/>
         </w:rPr>
         <w:t>Sample Queries</w:t>
       </w:r>
@@ -1422,7 +2137,517 @@
     <w:p>
       <w:pPr>
         <w:spacing w:line="240" w:lineRule="auto"/>
-      </w:pPr>
+        <w:rPr>
+          <w:lang w:val="en-US"/>
+        </w:rPr>
+      </w:pPr>
+      <w:r>
+        <w:rPr>
+          <w:lang w:val="en-US"/>
+        </w:rPr>
+        <w:t>Get all labs that only group B needs to attend to</w:t>
+      </w:r>
+      <w:r>
+        <w:rPr>
+          <w:lang w:val="en-US"/>
+        </w:rPr>
+        <w:t xml:space="preserve"> </w:t>
+      </w:r>
+      <w:r>
+        <w:rPr>
+          <w:lang w:val="en-US"/>
+        </w:rPr>
+        <w:t>and its time</w:t>
+      </w:r>
+      <w:r>
+        <w:rPr>
+          <w:lang w:val="en-US"/>
+        </w:rPr>
+        <w:t>:</w:t>
+      </w:r>
+    </w:p>
+    <w:p>
+      <w:pPr>
+        <w:spacing w:line="240" w:lineRule="auto"/>
+        <w:rPr>
+          <w:lang w:val="en-US"/>
+        </w:rPr>
+      </w:pPr>
+      <w:r>
+        <w:rPr>
+          <w:lang w:val="en-US"/>
+        </w:rPr>
+        <w:t>Match (</w:t>
+      </w:r>
+      <w:proofErr w:type="spellStart"/>
+      <w:r>
+        <w:rPr>
+          <w:lang w:val="en-US"/>
+        </w:rPr>
+        <w:t>n</w:t>
+      </w:r>
+      <w:r>
+        <w:rPr>
+          <w:lang w:val="en-US"/>
+        </w:rPr>
+        <w:t>:Subject</w:t>
+      </w:r>
+      <w:proofErr w:type="spellEnd"/>
+      <w:r>
+        <w:rPr>
+          <w:lang w:val="en-US"/>
+        </w:rPr>
+        <w:t>)-[</w:t>
+      </w:r>
+      <w:proofErr w:type="spellStart"/>
+      <w:r>
+        <w:rPr>
+          <w:lang w:val="en-US"/>
+        </w:rPr>
+        <w:t>r:Uses</w:t>
+      </w:r>
+      <w:proofErr w:type="spellEnd"/>
+      <w:r>
+        <w:rPr>
+          <w:lang w:val="en-US"/>
+        </w:rPr>
+        <w:t xml:space="preserve"> {groupID:"B"}]-(m) return m</w:t>
+      </w:r>
+      <w:r>
+        <w:rPr>
+          <w:lang w:val="en-US"/>
+        </w:rPr>
+        <w:t>,r</w:t>
+      </w:r>
+    </w:p>
+    <w:p>
+      <w:pPr>
+        <w:spacing w:line="240" w:lineRule="auto"/>
+        <w:rPr>
+          <w:lang w:val="en-US"/>
+        </w:rPr>
+      </w:pPr>
+      <w:r>
+        <w:rPr>
+          <w:lang w:val="en-US"/>
+        </w:rPr>
+        <w:t xml:space="preserve">Get all lectures </w:t>
+      </w:r>
+      <w:r>
+        <w:rPr>
+          <w:lang w:val="en-US"/>
+        </w:rPr>
+        <w:t>which</w:t>
+      </w:r>
+      <w:r>
+        <w:rPr>
+          <w:lang w:val="en-US"/>
+        </w:rPr>
+        <w:t xml:space="preserve"> all groups must attend to</w:t>
+      </w:r>
+      <w:r>
+        <w:rPr>
+          <w:lang w:val="en-US"/>
+        </w:rPr>
+        <w:t xml:space="preserve"> and its time</w:t>
+      </w:r>
+      <w:r>
+        <w:rPr>
+          <w:lang w:val="en-US"/>
+        </w:rPr>
+        <w:t>:</w:t>
+      </w:r>
+    </w:p>
+    <w:p>
+      <w:pPr>
+        <w:spacing w:line="240" w:lineRule="auto"/>
+        <w:rPr>
+          <w:lang w:val="en-US"/>
+        </w:rPr>
+      </w:pPr>
+      <w:r>
+        <w:rPr>
+          <w:lang w:val="en-US"/>
+        </w:rPr>
+        <w:t>Match (</w:t>
+      </w:r>
+      <w:proofErr w:type="spellStart"/>
+      <w:r>
+        <w:rPr>
+          <w:lang w:val="en-US"/>
+        </w:rPr>
+        <w:t>n</w:t>
+      </w:r>
+      <w:r>
+        <w:rPr>
+          <w:lang w:val="en-US"/>
+        </w:rPr>
+        <w:t>:Subject</w:t>
+      </w:r>
+      <w:proofErr w:type="spellEnd"/>
+      <w:r>
+        <w:rPr>
+          <w:lang w:val="en-US"/>
+        </w:rPr>
+        <w:t>)-[</w:t>
+      </w:r>
+      <w:proofErr w:type="spellStart"/>
+      <w:r>
+        <w:rPr>
+          <w:lang w:val="en-US"/>
+        </w:rPr>
+        <w:t>r:Uses</w:t>
+      </w:r>
+      <w:proofErr w:type="spellEnd"/>
+      <w:r>
+        <w:rPr>
+          <w:lang w:val="en-US"/>
+        </w:rPr>
+        <w:t xml:space="preserve"> {groupID:"</w:t>
+      </w:r>
+      <w:r>
+        <w:rPr>
+          <w:lang w:val="en-US"/>
+        </w:rPr>
+        <w:t>"}]-(m) return n,r</w:t>
+      </w:r>
+    </w:p>
+    <w:p>
+      <w:pPr>
+        <w:spacing w:line="240" w:lineRule="auto"/>
+        <w:jc w:val="both"/>
+        <w:rPr>
+          <w:lang w:val="en-US"/>
+        </w:rPr>
+      </w:pPr>
+      <w:r>
+        <w:rPr>
+          <w:lang w:val="en-US"/>
+        </w:rPr>
+        <w:t>Get the whole timetable for 3</w:t>
+      </w:r>
+      <w:r>
+        <w:rPr>
+          <w:vertAlign w:val="superscript"/>
+          <w:lang w:val="en-US"/>
+        </w:rPr>
+        <w:t>rd</w:t>
+      </w:r>
+      <w:r>
+        <w:rPr>
+          <w:lang w:val="en-US"/>
+        </w:rPr>
+        <w:t xml:space="preserve"> Year Software Development</w:t>
+      </w:r>
+    </w:p>
+    <w:p>
+      <w:pPr>
+        <w:spacing w:line="240" w:lineRule="auto"/>
+        <w:jc w:val="both"/>
+        <w:rPr>
+          <w:lang w:val="en-US"/>
+        </w:rPr>
+      </w:pPr>
+      <w:r>
+        <w:rPr>
+          <w:lang w:val="en-US"/>
+        </w:rPr>
+        <w:t>Match (n)-[</w:t>
+      </w:r>
+      <w:proofErr w:type="spellStart"/>
+      <w:r>
+        <w:rPr>
+          <w:lang w:val="en-US"/>
+        </w:rPr>
+        <w:t>r:Uses</w:t>
+      </w:r>
+      <w:proofErr w:type="spellEnd"/>
+      <w:r>
+        <w:rPr>
+          <w:lang w:val="en-US"/>
+        </w:rPr>
+        <w:t xml:space="preserve"> {</w:t>
+      </w:r>
+      <w:r>
+        <w:rPr>
+          <w:lang w:val="en-US"/>
+        </w:rPr>
+        <w:t xml:space="preserve"> </w:t>
+      </w:r>
+      <w:proofErr w:type="spellStart"/>
+      <w:r>
+        <w:rPr>
+          <w:lang w:val="en-US"/>
+        </w:rPr>
+        <w:t>classID</w:t>
+      </w:r>
+      <w:proofErr w:type="spellEnd"/>
+      <w:r>
+        <w:rPr>
+          <w:lang w:val="en-US"/>
+        </w:rPr>
+        <w:t xml:space="preserve"> :”</w:t>
+      </w:r>
+      <w:r>
+        <w:rPr>
+          <w:lang w:val="en-US"/>
+        </w:rPr>
+        <w:t>KSOFG73</w:t>
+      </w:r>
+      <w:r>
+        <w:rPr>
+          <w:lang w:val="en-US"/>
+        </w:rPr>
+        <w:t>”}]</w:t>
+      </w:r>
+      <w:r>
+        <w:rPr>
+          <w:lang w:val="en-US"/>
+        </w:rPr>
+        <w:t>-</w:t>
+      </w:r>
+      <w:r>
+        <w:rPr>
+          <w:lang w:val="en-US"/>
+        </w:rPr>
+        <w:t>(</w:t>
+      </w:r>
+      <w:r>
+        <w:rPr>
+          <w:lang w:val="en-US"/>
+        </w:rPr>
+        <w:t xml:space="preserve">m) return </w:t>
+      </w:r>
+      <w:proofErr w:type="spellStart"/>
+      <w:r>
+        <w:rPr>
+          <w:lang w:val="en-US"/>
+        </w:rPr>
+        <w:t>n,r</w:t>
+      </w:r>
+      <w:proofErr w:type="spellEnd"/>
+    </w:p>
+    <w:p>
+      <w:pPr>
+        <w:spacing w:line="240" w:lineRule="auto"/>
+        <w:rPr>
+          <w:lang w:val="en-US"/>
+        </w:rPr>
+      </w:pPr>
+      <w:r>
+        <w:rPr>
+          <w:lang w:val="en-US"/>
+        </w:rPr>
+        <w:t>Get all rooms and when they are used by the subject “Graph Theory”</w:t>
+      </w:r>
+    </w:p>
+    <w:p>
+      <w:pPr>
+        <w:spacing w:line="240" w:lineRule="auto"/>
+        <w:rPr>
+          <w:lang w:val="en-US"/>
+        </w:rPr>
+      </w:pPr>
+      <w:r>
+        <w:rPr>
+          <w:lang w:val="en-US"/>
+        </w:rPr>
+        <w:t>Match (</w:t>
+      </w:r>
+      <w:r>
+        <w:rPr>
+          <w:lang w:val="en-US"/>
+        </w:rPr>
+        <w:t xml:space="preserve">:Subject {name:"Graph Theory"})-[r:Uses]-(m) return </w:t>
+      </w:r>
+      <w:proofErr w:type="spellStart"/>
+      <w:r>
+        <w:rPr>
+          <w:lang w:val="en-US"/>
+        </w:rPr>
+        <w:t>r,m</w:t>
+      </w:r>
+      <w:proofErr w:type="spellEnd"/>
+    </w:p>
+    <w:p>
+      <w:pPr>
+        <w:spacing w:line="240" w:lineRule="auto"/>
+        <w:rPr>
+          <w:lang w:val="en-US"/>
+        </w:rPr>
+      </w:pPr>
+      <w:r>
+        <w:rPr>
+          <w:lang w:val="en-US"/>
+        </w:rPr>
+        <w:t xml:space="preserve">Get all lectures </w:t>
+      </w:r>
+    </w:p>
+    <w:p>
+      <w:pPr>
+        <w:spacing w:line="240" w:lineRule="auto"/>
+        <w:rPr>
+          <w:lang w:val="en-US"/>
+        </w:rPr>
+      </w:pPr>
+      <w:r>
+        <w:rPr>
+          <w:lang w:val="en-US"/>
+        </w:rPr>
+        <w:t>match (</w:t>
+      </w:r>
+      <w:proofErr w:type="spellStart"/>
+      <w:r>
+        <w:rPr>
+          <w:lang w:val="en-US"/>
+        </w:rPr>
+        <w:t>n:Lecturer</w:t>
+      </w:r>
+      <w:proofErr w:type="spellEnd"/>
+      <w:r>
+        <w:rPr>
+          <w:lang w:val="en-US"/>
+        </w:rPr>
+        <w:t>) return n;</w:t>
+      </w:r>
+    </w:p>
+    <w:p>
+      <w:pPr>
+        <w:spacing w:line="240" w:lineRule="auto"/>
+        <w:rPr>
+          <w:lang w:val="en-US"/>
+        </w:rPr>
+      </w:pPr>
+      <w:r>
+        <w:rPr>
+          <w:lang w:val="en-US"/>
+        </w:rPr>
+        <w:t xml:space="preserve">Get all lectures that a lecturer teaches </w:t>
+      </w:r>
+    </w:p>
+    <w:p>
+      <w:pPr>
+        <w:spacing w:line="240" w:lineRule="auto"/>
+        <w:rPr>
+          <w:lang w:val="en-US"/>
+        </w:rPr>
+      </w:pPr>
+      <w:r>
+        <w:rPr>
+          <w:lang w:val="en-US"/>
+        </w:rPr>
+        <w:t>Match (</w:t>
+      </w:r>
+      <w:r>
+        <w:rPr>
+          <w:lang w:val="en-US"/>
+        </w:rPr>
+        <w:t>:Lecturer {name:"Martin Hynes"})-[]-(</w:t>
+      </w:r>
+      <w:proofErr w:type="spellStart"/>
+      <w:r>
+        <w:rPr>
+          <w:lang w:val="en-US"/>
+        </w:rPr>
+        <w:t>m:Subject</w:t>
+      </w:r>
+      <w:proofErr w:type="spellEnd"/>
+      <w:r>
+        <w:rPr>
+          <w:lang w:val="en-US"/>
+        </w:rPr>
+        <w:t>) return m</w:t>
+      </w:r>
+    </w:p>
+    <w:p>
+      <w:pPr>
+        <w:spacing w:line="240" w:lineRule="auto"/>
+        <w:rPr>
+          <w:lang w:val="en-US"/>
+        </w:rPr>
+      </w:pPr>
+      <w:r>
+        <w:rPr>
+          <w:lang w:val="en-US"/>
+        </w:rPr>
+        <w:t>Get all lectures’ time</w:t>
+      </w:r>
+      <w:r>
+        <w:rPr>
+          <w:lang w:val="en-US"/>
+        </w:rPr>
+        <w:t>s</w:t>
+      </w:r>
+      <w:r>
+        <w:rPr>
+          <w:lang w:val="en-US"/>
+        </w:rPr>
+        <w:t xml:space="preserve"> </w:t>
+      </w:r>
+      <w:r>
+        <w:rPr>
+          <w:lang w:val="en-US"/>
+        </w:rPr>
+        <w:t>and rooms of a lecturer</w:t>
+      </w:r>
+    </w:p>
+    <w:p>
+      <w:pPr>
+        <w:spacing w:line="240" w:lineRule="auto"/>
+        <w:rPr>
+          <w:lang w:val="en-US"/>
+        </w:rPr>
+      </w:pPr>
+      <w:r>
+        <w:rPr>
+          <w:lang w:val="en-US"/>
+        </w:rPr>
+        <w:t>Match (:Lecturer {</w:t>
+      </w:r>
+      <w:proofErr w:type="spellStart"/>
+      <w:r>
+        <w:rPr>
+          <w:lang w:val="en-US"/>
+        </w:rPr>
+        <w:t>name:"Martin</w:t>
+      </w:r>
+      <w:proofErr w:type="spellEnd"/>
+      <w:r>
+        <w:rPr>
+          <w:lang w:val="en-US"/>
+        </w:rPr>
+        <w:t xml:space="preserve"> Hynes"})-[]-(</w:t>
+      </w:r>
+      <w:proofErr w:type="spellStart"/>
+      <w:r>
+        <w:rPr>
+          <w:lang w:val="en-US"/>
+        </w:rPr>
+        <w:t>m:Subject</w:t>
+      </w:r>
+      <w:proofErr w:type="spellEnd"/>
+      <w:r>
+        <w:rPr>
+          <w:lang w:val="en-US"/>
+        </w:rPr>
+        <w:t>)-[</w:t>
+      </w:r>
+      <w:proofErr w:type="spellStart"/>
+      <w:r>
+        <w:rPr>
+          <w:lang w:val="en-US"/>
+        </w:rPr>
+        <w:t>r:Uses</w:t>
+      </w:r>
+      <w:proofErr w:type="spellEnd"/>
+      <w:r>
+        <w:rPr>
+          <w:lang w:val="en-US"/>
+        </w:rPr>
+        <w:t>]-() return r</w:t>
+      </w:r>
+      <w:bookmarkStart w:id="1" w:name="_GoBack"/>
+      <w:bookmarkEnd w:id="1"/>
     </w:p>
     <w:sectPr>
       <w:pgSz w:w="11906" w:h="16838"/>
@@ -1432,6 +2657,103 @@
     </w:sectPr>
   </w:body>
 </w:document>
+</file>
+
+<file path=word/numbering.xml><?xml version="1.0" encoding="utf-8"?>
+<w:numbering xmlns:wpc="http://schemas.microsoft.com/office/word/2010/wordprocessingCanvas" xmlns:cx="http://schemas.microsoft.com/office/drawing/2014/chartex" xmlns:cx1="http://schemas.microsoft.com/office/drawing/2015/9/8/chartex" xmlns:cx2="http://schemas.microsoft.com/office/drawing/2015/10/21/chartex" xmlns:cx3="http://schemas.microsoft.com/office/drawing/2016/5/9/chartex" xmlns:cx4="http://schemas.microsoft.com/office/drawing/2016/5/10/chartex" xmlns:cx5="http://schemas.microsoft.com/office/drawing/2016/5/11/chartex" xmlns:cx6="http://schemas.microsoft.com/office/drawing/2016/5/12/chartex" xmlns:cx7="http://schemas.microsoft.com/office/drawing/2016/5/13/chartex" xmlns:cx8="http://schemas.microsoft.com/office/drawing/2016/5/14/chartex" xmlns:mc="http://schemas.openxmlformats.org/markup-compatibility/2006" xmlns:o="urn:schemas-microsoft-com:office:office" xmlns:r="http://schemas.openxmlformats.org/officeDocument/2006/relationships" xmlns:m="http://schemas.openxmlformats.org/officeDocument/2006/math" xmlns:v="urn:schemas-microsoft-com:vml" xmlns:wp14="http://schemas.microsoft.com/office/word/2010/wordprocessingDrawing" xmlns:wp="http://schemas.openxmlformats.org/drawingml/2006/wordprocessingDrawing" xmlns:w10="urn:schemas-microsoft-com:office:word" xmlns:w="http://schemas.openxmlformats.org/wordprocessingml/2006/main" xmlns:w14="http://schemas.microsoft.com/office/word/2010/wordml" xmlns:w15="http://schemas.microsoft.com/office/word/2012/wordml" xmlns:w16se="http://schemas.microsoft.com/office/word/2015/wordml/symex" xmlns:wpg="http://schemas.microsoft.com/office/word/2010/wordprocessingGroup" xmlns:wpi="http://schemas.microsoft.com/office/word/2010/wordprocessingInk" xmlns:wne="http://schemas.microsoft.com/office/word/2006/wordml" xmlns:wps="http://schemas.microsoft.com/office/word/2010/wordprocessingShape" mc:Ignorable="w14 w15 w16se wp14">
+  <w:abstractNum w:abstractNumId="0" w15:restartNumberingAfterBreak="0">
+    <w:nsid w:val="09B80261"/>
+    <w:multiLevelType w:val="hybridMultilevel"/>
+    <w:tmpl w:val="AC8CFB32"/>
+    <w:lvl w:ilvl="0" w:tplc="0416000F">
+      <w:start w:val="1"/>
+      <w:numFmt w:val="decimal"/>
+      <w:lvlText w:val="%1."/>
+      <w:lvlJc w:val="left"/>
+      <w:pPr>
+        <w:ind w:left="720" w:hanging="360"/>
+      </w:pPr>
+      <w:rPr>
+        <w:rFonts w:hint="default"/>
+      </w:rPr>
+    </w:lvl>
+    <w:lvl w:ilvl="1" w:tplc="04160019" w:tentative="1">
+      <w:start w:val="1"/>
+      <w:numFmt w:val="lowerLetter"/>
+      <w:lvlText w:val="%2."/>
+      <w:lvlJc w:val="left"/>
+      <w:pPr>
+        <w:ind w:left="1440" w:hanging="360"/>
+      </w:pPr>
+    </w:lvl>
+    <w:lvl w:ilvl="2" w:tplc="0416001B" w:tentative="1">
+      <w:start w:val="1"/>
+      <w:numFmt w:val="lowerRoman"/>
+      <w:lvlText w:val="%3."/>
+      <w:lvlJc w:val="right"/>
+      <w:pPr>
+        <w:ind w:left="2160" w:hanging="180"/>
+      </w:pPr>
+    </w:lvl>
+    <w:lvl w:ilvl="3" w:tplc="0416000F" w:tentative="1">
+      <w:start w:val="1"/>
+      <w:numFmt w:val="decimal"/>
+      <w:lvlText w:val="%4."/>
+      <w:lvlJc w:val="left"/>
+      <w:pPr>
+        <w:ind w:left="2880" w:hanging="360"/>
+      </w:pPr>
+    </w:lvl>
+    <w:lvl w:ilvl="4" w:tplc="04160019" w:tentative="1">
+      <w:start w:val="1"/>
+      <w:numFmt w:val="lowerLetter"/>
+      <w:lvlText w:val="%5."/>
+      <w:lvlJc w:val="left"/>
+      <w:pPr>
+        <w:ind w:left="3600" w:hanging="360"/>
+      </w:pPr>
+    </w:lvl>
+    <w:lvl w:ilvl="5" w:tplc="0416001B" w:tentative="1">
+      <w:start w:val="1"/>
+      <w:numFmt w:val="lowerRoman"/>
+      <w:lvlText w:val="%6."/>
+      <w:lvlJc w:val="right"/>
+      <w:pPr>
+        <w:ind w:left="4320" w:hanging="180"/>
+      </w:pPr>
+    </w:lvl>
+    <w:lvl w:ilvl="6" w:tplc="0416000F" w:tentative="1">
+      <w:start w:val="1"/>
+      <w:numFmt w:val="decimal"/>
+      <w:lvlText w:val="%7."/>
+      <w:lvlJc w:val="left"/>
+      <w:pPr>
+        <w:ind w:left="5040" w:hanging="360"/>
+      </w:pPr>
+    </w:lvl>
+    <w:lvl w:ilvl="7" w:tplc="04160019" w:tentative="1">
+      <w:start w:val="1"/>
+      <w:numFmt w:val="lowerLetter"/>
+      <w:lvlText w:val="%8."/>
+      <w:lvlJc w:val="left"/>
+      <w:pPr>
+        <w:ind w:left="5760" w:hanging="360"/>
+      </w:pPr>
+    </w:lvl>
+    <w:lvl w:ilvl="8" w:tplc="0416001B" w:tentative="1">
+      <w:start w:val="1"/>
+      <w:numFmt w:val="lowerRoman"/>
+      <w:lvlText w:val="%9."/>
+      <w:lvlJc w:val="right"/>
+      <w:pPr>
+        <w:ind w:left="6480" w:hanging="180"/>
+      </w:pPr>
+    </w:lvl>
+  </w:abstractNum>
+  <w:num w:numId="1">
+    <w:abstractNumId w:val="0"/>
+  </w:num>
+</w:numbering>
 </file>
 
 <file path=word/styles.xml><?xml version="1.0" encoding="utf-8"?>
@@ -1858,6 +3180,40 @@
     <w:semiHidden/>
     <w:unhideWhenUsed/>
   </w:style>
+  <w:style w:type="character" w:styleId="Hyperlink">
+    <w:name w:val="Hyperlink"/>
+    <w:basedOn w:val="Fontepargpadro"/>
+    <w:uiPriority w:val="99"/>
+    <w:unhideWhenUsed/>
+    <w:rsid w:val="001B7173"/>
+    <w:rPr>
+      <w:color w:val="0563C1" w:themeColor="hyperlink"/>
+      <w:u w:val="single"/>
+    </w:rPr>
+  </w:style>
+  <w:style w:type="character" w:styleId="Meno">
+    <w:name w:val="Mention"/>
+    <w:basedOn w:val="Fontepargpadro"/>
+    <w:uiPriority w:val="99"/>
+    <w:semiHidden/>
+    <w:unhideWhenUsed/>
+    <w:rsid w:val="001B7173"/>
+    <w:rPr>
+      <w:color w:val="2B579A"/>
+      <w:shd w:val="clear" w:color="auto" w:fill="E6E6E6"/>
+    </w:rPr>
+  </w:style>
+  <w:style w:type="paragraph" w:styleId="PargrafodaLista">
+    <w:name w:val="List Paragraph"/>
+    <w:basedOn w:val="Normal"/>
+    <w:uiPriority w:val="34"/>
+    <w:qFormat/>
+    <w:rsid w:val="001B7173"/>
+    <w:pPr>
+      <w:ind w:left="720"/>
+      <w:contextualSpacing/>
+    </w:pPr>
+  </w:style>
 </w:styles>
 </file>
 

</xml_diff>